<commit_message>
Agregue las capturas del jira
</commit_message>
<xml_diff>
--- a/Documentacion/Formato Spring Grupo 11.docx
+++ b/Documentacion/Formato Spring Grupo 11.docx
@@ -1,6 +1,6 @@
 
 <file path=word/document.xml><?xml version="1.0" encoding="utf-8"?>
-<w:document xmlns:wpc="http://schemas.microsoft.com/office/word/2010/wordprocessingCanvas" xmlns:cx="http://schemas.microsoft.com/office/drawing/2014/chartex" xmlns:cx1="http://schemas.microsoft.com/office/drawing/2015/9/8/chartex" xmlns:cx2="http://schemas.microsoft.com/office/drawing/2015/10/21/chartex" xmlns:cx3="http://schemas.microsoft.com/office/drawing/2016/5/9/chartex" xmlns:cx4="http://schemas.microsoft.com/office/drawing/2016/5/10/chartex" xmlns:cx5="http://schemas.microsoft.com/office/drawing/2016/5/11/chartex" xmlns:cx6="http://schemas.microsoft.com/office/drawing/2016/5/12/chartex" xmlns:cx7="http://schemas.microsoft.com/office/drawing/2016/5/13/chartex" xmlns:cx8="http://schemas.microsoft.com/office/drawing/2016/5/14/chartex" xmlns:mc="http://schemas.openxmlformats.org/markup-compatibility/2006" xmlns:aink="http://schemas.microsoft.com/office/drawing/2016/ink" xmlns:am3d="http://schemas.microsoft.com/office/drawing/2017/model3d" xmlns:o="urn:schemas-microsoft-com:office:office" xmlns:r="http://schemas.openxmlformats.org/officeDocument/2006/relationships" xmlns:m="http://schemas.openxmlformats.org/officeDocument/2006/math" xmlns:v="urn:schemas-microsoft-com:vml" xmlns:wp14="http://schemas.microsoft.com/office/word/2010/wordprocessingDrawing" xmlns:wp="http://schemas.openxmlformats.org/drawingml/2006/wordprocessingDrawing" xmlns:w10="urn:schemas-microsoft-com:office:word" xmlns:w="http://schemas.openxmlformats.org/wordprocessingml/2006/main" xmlns:w14="http://schemas.microsoft.com/office/word/2010/wordml" xmlns:w15="http://schemas.microsoft.com/office/word/2012/wordml" xmlns:w16cid="http://schemas.microsoft.com/office/word/2016/wordml/cid" xmlns:w16se="http://schemas.microsoft.com/office/word/2015/wordml/symex" xmlns:wpg="http://schemas.microsoft.com/office/word/2010/wordprocessingGroup" xmlns:wpi="http://schemas.microsoft.com/office/word/2010/wordprocessingInk" xmlns:wne="http://schemas.microsoft.com/office/word/2006/wordml" xmlns:wps="http://schemas.microsoft.com/office/word/2010/wordprocessingShape" mc:Ignorable="w14 w15 w16se w16cid wp14">
+<w:document xmlns:wpc="http://schemas.microsoft.com/office/word/2010/wordprocessingCanvas" xmlns:cx="http://schemas.microsoft.com/office/drawing/2014/chartex" xmlns:cx1="http://schemas.microsoft.com/office/drawing/2015/9/8/chartex" xmlns:cx2="http://schemas.microsoft.com/office/drawing/2015/10/21/chartex" xmlns:cx3="http://schemas.microsoft.com/office/drawing/2016/5/9/chartex" xmlns:cx4="http://schemas.microsoft.com/office/drawing/2016/5/10/chartex" xmlns:cx5="http://schemas.microsoft.com/office/drawing/2016/5/11/chartex" xmlns:cx6="http://schemas.microsoft.com/office/drawing/2016/5/12/chartex" xmlns:cx7="http://schemas.microsoft.com/office/drawing/2016/5/13/chartex" xmlns:cx8="http://schemas.microsoft.com/office/drawing/2016/5/14/chartex" xmlns:mc="http://schemas.openxmlformats.org/markup-compatibility/2006" xmlns:aink="http://schemas.microsoft.com/office/drawing/2016/ink" xmlns:am3d="http://schemas.microsoft.com/office/drawing/2017/model3d" xmlns:o="urn:schemas-microsoft-com:office:office" xmlns:oel="http://schemas.microsoft.com/office/2019/extlst" xmlns:r="http://schemas.openxmlformats.org/officeDocument/2006/relationships" xmlns:m="http://schemas.openxmlformats.org/officeDocument/2006/math" xmlns:v="urn:schemas-microsoft-com:vml" xmlns:wp14="http://schemas.microsoft.com/office/word/2010/wordprocessingDrawing" xmlns:wp="http://schemas.openxmlformats.org/drawingml/2006/wordprocessingDrawing" xmlns:w10="urn:schemas-microsoft-com:office:word" xmlns:w="http://schemas.openxmlformats.org/wordprocessingml/2006/main" xmlns:w14="http://schemas.microsoft.com/office/word/2010/wordml" xmlns:w15="http://schemas.microsoft.com/office/word/2012/wordml" xmlns:w16cex="http://schemas.microsoft.com/office/word/2018/wordml/cex" xmlns:w16cid="http://schemas.microsoft.com/office/word/2016/wordml/cid" xmlns:w16="http://schemas.microsoft.com/office/word/2018/wordml" xmlns:w16sdtdh="http://schemas.microsoft.com/office/word/2020/wordml/sdtdatahash" xmlns:w16se="http://schemas.microsoft.com/office/word/2015/wordml/symex" xmlns:wpg="http://schemas.microsoft.com/office/word/2010/wordprocessingGroup" xmlns:wpi="http://schemas.microsoft.com/office/word/2010/wordprocessingInk" xmlns:wne="http://schemas.microsoft.com/office/word/2006/wordml" xmlns:wps="http://schemas.microsoft.com/office/word/2010/wordprocessingShape" mc:Ignorable="w14 w15 w16se w16cid w16 w16cex w16sdtdh wp14">
   <w:body>
     <w:tbl>
       <w:tblPr>
@@ -64,25 +64,7 @@
                 <w:b/>
                 <w:bCs/>
               </w:rPr>
-              <w:t xml:space="preserve">SPRINT 1:  Definiendo el Proyecto </w:t>
-            </w:r>
-            <w:proofErr w:type="gramStart"/>
-            <w:r>
-              <w:rPr>
-                <w:rFonts w:asciiTheme="minorHAnsi" w:hAnsiTheme="minorHAnsi" w:cstheme="minorHAnsi"/>
-                <w:b/>
-                <w:bCs/>
-              </w:rPr>
-              <w:t>-  Planificación</w:t>
-            </w:r>
-            <w:proofErr w:type="gramEnd"/>
-            <w:r>
-              <w:rPr>
-                <w:rFonts w:asciiTheme="minorHAnsi" w:hAnsiTheme="minorHAnsi" w:cstheme="minorHAnsi"/>
-                <w:b/>
-                <w:bCs/>
-              </w:rPr>
-              <w:t xml:space="preserve"> Scrum</w:t>
+              <w:t>SPRINT 1:  Definiendo el Proyecto -  Planificación Scrum</w:t>
             </w:r>
           </w:p>
           <w:p>
@@ -1044,7 +1026,6 @@
               <w:t xml:space="preserve">Utilizar un Api </w:t>
             </w:r>
             <w:proofErr w:type="spellStart"/>
-            <w:proofErr w:type="gramStart"/>
             <w:r>
               <w:rPr>
                 <w:lang w:val="es-ES"/>
@@ -1056,14 +1037,7 @@
               <w:rPr>
                 <w:lang w:val="es-ES"/>
               </w:rPr>
-              <w:t>(</w:t>
-            </w:r>
-            <w:proofErr w:type="gramEnd"/>
-            <w:r>
-              <w:rPr>
-                <w:lang w:val="es-ES"/>
-              </w:rPr>
-              <w:t>Interfaz de programación de aplicaciones) para conectar mi aplicación con su respectiva base de datos</w:t>
+              <w:t>(Interfaz de programación de aplicaciones) para conectar mi aplicación con su respectiva base de datos</w:t>
             </w:r>
           </w:p>
           <w:p>
@@ -1230,15 +1204,7 @@
         </w:numPr>
       </w:pPr>
       <w:r>
-        <w:t xml:space="preserve">El sistema requiere una interfaz en la cual los usuarios en este caso (Docentes, </w:t>
-      </w:r>
-      <w:proofErr w:type="gramStart"/>
-      <w:r>
-        <w:t>Auxiliares ,Administrador</w:t>
-      </w:r>
-      <w:proofErr w:type="gramEnd"/>
-      <w:r>
-        <w:t xml:space="preserve"> ) puedan iniciar sección</w:t>
+        <w:t>El sistema requiere una interfaz en la cual los usuarios en este caso (Docentes, Auxiliares ,Administrador ) puedan iniciar sección</w:t>
       </w:r>
     </w:p>
     <w:p>
@@ -1825,9 +1791,20 @@
         <w:pStyle w:val="Prrafodelista"/>
         <w:jc w:val="both"/>
       </w:pPr>
-      <w:r>
-        <w:t>Jhoan Aparicio</w:t>
-      </w:r>
+      <w:proofErr w:type="spellStart"/>
+      <w:r>
+        <w:t>Jhoan</w:t>
+      </w:r>
+      <w:proofErr w:type="spellEnd"/>
+      <w:r>
+        <w:t xml:space="preserve"> Aparicio</w:t>
+      </w:r>
+    </w:p>
+    <w:p>
+      <w:pPr>
+        <w:pStyle w:val="Prrafodelista"/>
+        <w:jc w:val="both"/>
+      </w:pPr>
     </w:p>
     <w:p>
       <w:pPr>
@@ -1847,6 +1824,19 @@
         </w:numPr>
         <w:jc w:val="both"/>
       </w:pPr>
+      <w:proofErr w:type="spellStart"/>
+      <w:r>
+        <w:t>Creacion</w:t>
+      </w:r>
+      <w:proofErr w:type="spellEnd"/>
+      <w:r>
+        <w:t xml:space="preserve"> de </w:t>
+      </w:r>
+      <w:proofErr w:type="spellStart"/>
+      <w:r>
+        <w:t>Epics</w:t>
+      </w:r>
+      <w:proofErr w:type="spellEnd"/>
     </w:p>
     <w:p>
       <w:pPr>
@@ -1854,14 +1844,11 @@
         <w:jc w:val="both"/>
       </w:pPr>
       <w:r>
-        <w:rPr>
-          <w:noProof/>
-        </w:rPr>
         <w:drawing>
-          <wp:inline distT="0" distB="0" distL="0" distR="0" wp14:anchorId="30BF20D5" wp14:editId="6B877D6C">
-            <wp:extent cx="2981325" cy="1651420"/>
-            <wp:effectExtent l="0" t="0" r="0" b="6350"/>
-            <wp:docPr id="9" name="Imagen 9"/>
+          <wp:inline distT="0" distB="0" distL="0" distR="0" wp14:anchorId="5BC5D435" wp14:editId="574EBA1C">
+            <wp:extent cx="5612130" cy="2503805"/>
+            <wp:effectExtent l="0" t="0" r="7620" b="0"/>
+            <wp:docPr id="12" name="Imagen 12"/>
             <wp:cNvGraphicFramePr>
               <a:graphicFrameLocks xmlns:a="http://schemas.openxmlformats.org/drawingml/2006/main" noChangeAspect="1"/>
             </wp:cNvGraphicFramePr>
@@ -1872,27 +1859,20 @@
                     <pic:cNvPr id="1" name=""/>
                     <pic:cNvPicPr/>
                   </pic:nvPicPr>
-                  <pic:blipFill rotWithShape="1">
+                  <pic:blipFill>
                     <a:blip r:embed="rId7"/>
-                    <a:srcRect l="18839" t="32589" r="46538" b="33313"/>
-                    <a:stretch/>
+                    <a:stretch>
+                      <a:fillRect/>
+                    </a:stretch>
                   </pic:blipFill>
-                  <pic:spPr bwMode="auto">
+                  <pic:spPr>
                     <a:xfrm>
                       <a:off x="0" y="0"/>
-                      <a:ext cx="2989321" cy="1655849"/>
+                      <a:ext cx="5612130" cy="2503805"/>
                     </a:xfrm>
                     <a:prstGeom prst="rect">
                       <a:avLst/>
                     </a:prstGeom>
-                    <a:ln>
-                      <a:noFill/>
-                    </a:ln>
-                    <a:extLst>
-                      <a:ext uri="{53640926-AAD7-44D8-BBD7-CCE9431645EC}">
-                        <a14:shadowObscured xmlns:a14="http://schemas.microsoft.com/office/drawing/2010/main"/>
-                      </a:ext>
-                    </a:extLst>
                   </pic:spPr>
                 </pic:pic>
               </a:graphicData>
@@ -1909,8 +1889,6 @@
           <w:u w:val="single"/>
         </w:rPr>
       </w:pPr>
-      <w:bookmarkStart w:id="0" w:name="_GoBack"/>
-      <w:bookmarkEnd w:id="0"/>
     </w:p>
     <w:p>
       <w:pPr>
@@ -1926,7 +1904,91 @@
       </w:r>
     </w:p>
     <w:p/>
-    <w:p/>
+    <w:p>
+      <w:pPr>
+        <w:ind w:left="360"/>
+      </w:pPr>
+      <w:r>
+        <w:lastRenderedPageBreak/>
+        <w:drawing>
+          <wp:inline distT="0" distB="0" distL="0" distR="0" wp14:anchorId="141AC154" wp14:editId="67C8A812">
+            <wp:extent cx="5612130" cy="2680970"/>
+            <wp:effectExtent l="0" t="0" r="7620" b="5080"/>
+            <wp:docPr id="10" name="Imagen 10"/>
+            <wp:cNvGraphicFramePr>
+              <a:graphicFrameLocks xmlns:a="http://schemas.openxmlformats.org/drawingml/2006/main" noChangeAspect="1"/>
+            </wp:cNvGraphicFramePr>
+            <a:graphic xmlns:a="http://schemas.openxmlformats.org/drawingml/2006/main">
+              <a:graphicData uri="http://schemas.openxmlformats.org/drawingml/2006/picture">
+                <pic:pic xmlns:pic="http://schemas.openxmlformats.org/drawingml/2006/picture">
+                  <pic:nvPicPr>
+                    <pic:cNvPr id="1" name=""/>
+                    <pic:cNvPicPr/>
+                  </pic:nvPicPr>
+                  <pic:blipFill>
+                    <a:blip r:embed="rId8"/>
+                    <a:stretch>
+                      <a:fillRect/>
+                    </a:stretch>
+                  </pic:blipFill>
+                  <pic:spPr>
+                    <a:xfrm>
+                      <a:off x="0" y="0"/>
+                      <a:ext cx="5612130" cy="2680970"/>
+                    </a:xfrm>
+                    <a:prstGeom prst="rect">
+                      <a:avLst/>
+                    </a:prstGeom>
+                  </pic:spPr>
+                </pic:pic>
+              </a:graphicData>
+            </a:graphic>
+          </wp:inline>
+        </w:drawing>
+      </w:r>
+    </w:p>
+    <w:p>
+      <w:pPr>
+        <w:ind w:left="360"/>
+      </w:pPr>
+      <w:r>
+        <w:drawing>
+          <wp:inline distT="0" distB="0" distL="0" distR="0" wp14:anchorId="501DE30B" wp14:editId="28A8F1BA">
+            <wp:extent cx="5612130" cy="2699385"/>
+            <wp:effectExtent l="0" t="0" r="7620" b="5715"/>
+            <wp:docPr id="11" name="Imagen 11"/>
+            <wp:cNvGraphicFramePr>
+              <a:graphicFrameLocks xmlns:a="http://schemas.openxmlformats.org/drawingml/2006/main" noChangeAspect="1"/>
+            </wp:cNvGraphicFramePr>
+            <a:graphic xmlns:a="http://schemas.openxmlformats.org/drawingml/2006/main">
+              <a:graphicData uri="http://schemas.openxmlformats.org/drawingml/2006/picture">
+                <pic:pic xmlns:pic="http://schemas.openxmlformats.org/drawingml/2006/picture">
+                  <pic:nvPicPr>
+                    <pic:cNvPr id="1" name=""/>
+                    <pic:cNvPicPr/>
+                  </pic:nvPicPr>
+                  <pic:blipFill>
+                    <a:blip r:embed="rId9"/>
+                    <a:stretch>
+                      <a:fillRect/>
+                    </a:stretch>
+                  </pic:blipFill>
+                  <pic:spPr>
+                    <a:xfrm>
+                      <a:off x="0" y="0"/>
+                      <a:ext cx="5612130" cy="2699385"/>
+                    </a:xfrm>
+                    <a:prstGeom prst="rect">
+                      <a:avLst/>
+                    </a:prstGeom>
+                  </pic:spPr>
+                </pic:pic>
+              </a:graphicData>
+            </a:graphic>
+          </wp:inline>
+        </w:drawing>
+      </w:r>
+    </w:p>
     <w:p/>
     <w:p/>
     <w:p/>
@@ -1988,19 +2050,262 @@
       <w:pPr>
         <w:jc w:val="both"/>
       </w:pPr>
+    </w:p>
+    <w:p>
+      <w:pPr>
+        <w:jc w:val="both"/>
+      </w:pPr>
+      <w:r>
+        <w:lastRenderedPageBreak/>
+        <w:t>Reunión 1</w:t>
+      </w:r>
+      <w:r>
+        <w:t>.</w:t>
+      </w:r>
+    </w:p>
+    <w:p>
+      <w:pPr>
+        <w:jc w:val="both"/>
+      </w:pPr>
+    </w:p>
+    <w:p>
+      <w:pPr>
+        <w:jc w:val="both"/>
+      </w:pPr>
+    </w:p>
+    <w:p>
+      <w:pPr>
+        <w:jc w:val="both"/>
+      </w:pPr>
+    </w:p>
+    <w:p>
+      <w:pPr>
+        <w:jc w:val="both"/>
+      </w:pPr>
       <w:r>
         <w:rPr>
           <w:noProof/>
         </w:rPr>
-        <w:lastRenderedPageBreak/>
         <w:drawing>
-          <wp:anchor distT="0" distB="0" distL="114300" distR="114300" simplePos="0" relativeHeight="251664384" behindDoc="0" locked="0" layoutInCell="1" allowOverlap="1" wp14:anchorId="7B6A5B14" wp14:editId="3AB1CD18">
+          <wp:anchor distT="0" distB="0" distL="114300" distR="114300" simplePos="0" relativeHeight="251662336" behindDoc="0" locked="0" layoutInCell="1" allowOverlap="1" wp14:anchorId="23C569C0" wp14:editId="4207781E">
             <wp:simplePos x="0" y="0"/>
             <wp:positionH relativeFrom="margin">
-              <wp:align>right</wp:align>
+              <wp:posOffset>3215618</wp:posOffset>
             </wp:positionH>
             <wp:positionV relativeFrom="margin">
-              <wp:posOffset>5315225</wp:posOffset>
+              <wp:posOffset>546735</wp:posOffset>
+            </wp:positionV>
+            <wp:extent cx="2590800" cy="1457325"/>
+            <wp:effectExtent l="0" t="0" r="0" b="9525"/>
+            <wp:wrapThrough wrapText="bothSides">
+              <wp:wrapPolygon edited="0">
+                <wp:start x="0" y="0"/>
+                <wp:lineTo x="0" y="21459"/>
+                <wp:lineTo x="21441" y="21459"/>
+                <wp:lineTo x="21441" y="0"/>
+                <wp:lineTo x="0" y="0"/>
+              </wp:wrapPolygon>
+            </wp:wrapThrough>
+            <wp:docPr id="6" name="Imagen 6"/>
+            <wp:cNvGraphicFramePr>
+              <a:graphicFrameLocks xmlns:a="http://schemas.openxmlformats.org/drawingml/2006/main" noChangeAspect="1"/>
+            </wp:cNvGraphicFramePr>
+            <a:graphic xmlns:a="http://schemas.openxmlformats.org/drawingml/2006/main">
+              <a:graphicData uri="http://schemas.openxmlformats.org/drawingml/2006/picture">
+                <pic:pic xmlns:pic="http://schemas.openxmlformats.org/drawingml/2006/picture">
+                  <pic:nvPicPr>
+                    <pic:cNvPr id="1" name=""/>
+                    <pic:cNvPicPr/>
+                  </pic:nvPicPr>
+                  <pic:blipFill>
+                    <a:blip r:embed="rId10" cstate="print">
+                      <a:extLst>
+                        <a:ext uri="{28A0092B-C50C-407E-A947-70E740481C1C}">
+                          <a14:useLocalDpi xmlns:a14="http://schemas.microsoft.com/office/drawing/2010/main" val="0"/>
+                        </a:ext>
+                      </a:extLst>
+                    </a:blip>
+                    <a:stretch>
+                      <a:fillRect/>
+                    </a:stretch>
+                  </pic:blipFill>
+                  <pic:spPr>
+                    <a:xfrm>
+                      <a:off x="0" y="0"/>
+                      <a:ext cx="2590800" cy="1457325"/>
+                    </a:xfrm>
+                    <a:prstGeom prst="rect">
+                      <a:avLst/>
+                    </a:prstGeom>
+                  </pic:spPr>
+                </pic:pic>
+              </a:graphicData>
+            </a:graphic>
+            <wp14:sizeRelH relativeFrom="margin">
+              <wp14:pctWidth>0</wp14:pctWidth>
+            </wp14:sizeRelH>
+            <wp14:sizeRelV relativeFrom="margin">
+              <wp14:pctHeight>0</wp14:pctHeight>
+            </wp14:sizeRelV>
+          </wp:anchor>
+        </w:drawing>
+      </w:r>
+      <w:r>
+        <w:rPr>
+          <w:noProof/>
+        </w:rPr>
+        <w:drawing>
+          <wp:anchor distT="0" distB="0" distL="114300" distR="114300" simplePos="0" relativeHeight="251663360" behindDoc="0" locked="0" layoutInCell="1" allowOverlap="1" wp14:anchorId="10ADD9D8" wp14:editId="2651D410">
+            <wp:simplePos x="0" y="0"/>
+            <wp:positionH relativeFrom="margin">
+              <wp:posOffset>-96253</wp:posOffset>
+            </wp:positionH>
+            <wp:positionV relativeFrom="margin">
+              <wp:posOffset>488516</wp:posOffset>
+            </wp:positionV>
+            <wp:extent cx="2659380" cy="1495425"/>
+            <wp:effectExtent l="0" t="0" r="7620" b="9525"/>
+            <wp:wrapThrough wrapText="bothSides">
+              <wp:wrapPolygon edited="0">
+                <wp:start x="0" y="0"/>
+                <wp:lineTo x="0" y="21462"/>
+                <wp:lineTo x="21507" y="21462"/>
+                <wp:lineTo x="21507" y="0"/>
+                <wp:lineTo x="0" y="0"/>
+              </wp:wrapPolygon>
+            </wp:wrapThrough>
+            <wp:docPr id="7" name="Imagen 7"/>
+            <wp:cNvGraphicFramePr>
+              <a:graphicFrameLocks xmlns:a="http://schemas.openxmlformats.org/drawingml/2006/main" noChangeAspect="1"/>
+            </wp:cNvGraphicFramePr>
+            <a:graphic xmlns:a="http://schemas.openxmlformats.org/drawingml/2006/main">
+              <a:graphicData uri="http://schemas.openxmlformats.org/drawingml/2006/picture">
+                <pic:pic xmlns:pic="http://schemas.openxmlformats.org/drawingml/2006/picture">
+                  <pic:nvPicPr>
+                    <pic:cNvPr id="1" name=""/>
+                    <pic:cNvPicPr/>
+                  </pic:nvPicPr>
+                  <pic:blipFill>
+                    <a:blip r:embed="rId11" cstate="print">
+                      <a:extLst>
+                        <a:ext uri="{28A0092B-C50C-407E-A947-70E740481C1C}">
+                          <a14:useLocalDpi xmlns:a14="http://schemas.microsoft.com/office/drawing/2010/main" val="0"/>
+                        </a:ext>
+                      </a:extLst>
+                    </a:blip>
+                    <a:stretch>
+                      <a:fillRect/>
+                    </a:stretch>
+                  </pic:blipFill>
+                  <pic:spPr>
+                    <a:xfrm>
+                      <a:off x="0" y="0"/>
+                      <a:ext cx="2659380" cy="1495425"/>
+                    </a:xfrm>
+                    <a:prstGeom prst="rect">
+                      <a:avLst/>
+                    </a:prstGeom>
+                  </pic:spPr>
+                </pic:pic>
+              </a:graphicData>
+            </a:graphic>
+            <wp14:sizeRelH relativeFrom="margin">
+              <wp14:pctWidth>0</wp14:pctWidth>
+            </wp14:sizeRelH>
+            <wp14:sizeRelV relativeFrom="margin">
+              <wp14:pctHeight>0</wp14:pctHeight>
+            </wp14:sizeRelV>
+          </wp:anchor>
+        </w:drawing>
+      </w:r>
+    </w:p>
+    <w:p>
+      <w:pPr>
+        <w:jc w:val="both"/>
+      </w:pPr>
+    </w:p>
+    <w:p>
+      <w:pPr>
+        <w:jc w:val="both"/>
+      </w:pPr>
+    </w:p>
+    <w:p>
+      <w:pPr>
+        <w:jc w:val="both"/>
+      </w:pPr>
+    </w:p>
+    <w:p>
+      <w:pPr>
+        <w:jc w:val="both"/>
+      </w:pPr>
+    </w:p>
+    <w:p>
+      <w:pPr>
+        <w:jc w:val="both"/>
+        <w:rPr>
+          <w:u w:val="single"/>
+        </w:rPr>
+      </w:pPr>
+    </w:p>
+    <w:p>
+      <w:pPr>
+        <w:jc w:val="both"/>
+        <w:rPr>
+          <w:u w:val="single"/>
+        </w:rPr>
+      </w:pPr>
+    </w:p>
+    <w:p>
+      <w:pPr>
+        <w:jc w:val="both"/>
+        <w:rPr>
+          <w:u w:val="single"/>
+        </w:rPr>
+      </w:pPr>
+    </w:p>
+    <w:p>
+      <w:pPr>
+        <w:jc w:val="both"/>
+        <w:rPr>
+          <w:u w:val="single"/>
+        </w:rPr>
+      </w:pPr>
+    </w:p>
+    <w:p>
+      <w:pPr>
+        <w:jc w:val="both"/>
+        <w:rPr>
+          <w:u w:val="single"/>
+        </w:rPr>
+      </w:pPr>
+    </w:p>
+    <w:p>
+      <w:pPr>
+        <w:jc w:val="both"/>
+        <w:rPr>
+          <w:u w:val="single"/>
+        </w:rPr>
+      </w:pPr>
+    </w:p>
+    <w:p>
+      <w:pPr>
+        <w:jc w:val="both"/>
+        <w:rPr>
+          <w:u w:val="single"/>
+        </w:rPr>
+      </w:pPr>
+      <w:r>
+        <w:rPr>
+          <w:noProof/>
+        </w:rPr>
+        <w:drawing>
+          <wp:anchor distT="0" distB="0" distL="114300" distR="114300" simplePos="0" relativeHeight="251664384" behindDoc="0" locked="0" layoutInCell="1" allowOverlap="1" wp14:anchorId="7B6A5B14" wp14:editId="705E43D0">
+            <wp:simplePos x="0" y="0"/>
+            <wp:positionH relativeFrom="margin">
+              <wp:align>center</wp:align>
+            </wp:positionH>
+            <wp:positionV relativeFrom="margin">
+              <wp:posOffset>2476500</wp:posOffset>
             </wp:positionV>
             <wp:extent cx="2600325" cy="1462405"/>
             <wp:effectExtent l="0" t="0" r="9525" b="4445"/>
@@ -2025,7 +2330,7 @@
                     <pic:cNvPicPr/>
                   </pic:nvPicPr>
                   <pic:blipFill>
-                    <a:blip r:embed="rId8" cstate="print">
+                    <a:blip r:embed="rId12" cstate="print">
                       <a:extLst>
                         <a:ext uri="{28A0092B-C50C-407E-A947-70E740481C1C}">
                           <a14:useLocalDpi xmlns:a14="http://schemas.microsoft.com/office/drawing/2010/main" val="0"/>
@@ -2057,80 +2362,6 @@
           </wp:anchor>
         </w:drawing>
       </w:r>
-      <w:r>
-        <w:rPr>
-          <w:noProof/>
-        </w:rPr>
-        <w:drawing>
-          <wp:anchor distT="0" distB="0" distL="114300" distR="114300" simplePos="0" relativeHeight="251662336" behindDoc="0" locked="0" layoutInCell="1" allowOverlap="1" wp14:anchorId="23C569C0" wp14:editId="726C8ECB">
-            <wp:simplePos x="0" y="0"/>
-            <wp:positionH relativeFrom="margin">
-              <wp:align>left</wp:align>
-            </wp:positionH>
-            <wp:positionV relativeFrom="margin">
-              <wp:posOffset>5292725</wp:posOffset>
-            </wp:positionV>
-            <wp:extent cx="2590800" cy="1457325"/>
-            <wp:effectExtent l="0" t="0" r="0" b="9525"/>
-            <wp:wrapThrough wrapText="bothSides">
-              <wp:wrapPolygon edited="0">
-                <wp:start x="0" y="0"/>
-                <wp:lineTo x="0" y="21459"/>
-                <wp:lineTo x="21441" y="21459"/>
-                <wp:lineTo x="21441" y="0"/>
-                <wp:lineTo x="0" y="0"/>
-              </wp:wrapPolygon>
-            </wp:wrapThrough>
-            <wp:docPr id="6" name="Imagen 6"/>
-            <wp:cNvGraphicFramePr>
-              <a:graphicFrameLocks xmlns:a="http://schemas.openxmlformats.org/drawingml/2006/main" noChangeAspect="1"/>
-            </wp:cNvGraphicFramePr>
-            <a:graphic xmlns:a="http://schemas.openxmlformats.org/drawingml/2006/main">
-              <a:graphicData uri="http://schemas.openxmlformats.org/drawingml/2006/picture">
-                <pic:pic xmlns:pic="http://schemas.openxmlformats.org/drawingml/2006/picture">
-                  <pic:nvPicPr>
-                    <pic:cNvPr id="1" name=""/>
-                    <pic:cNvPicPr/>
-                  </pic:nvPicPr>
-                  <pic:blipFill>
-                    <a:blip r:embed="rId9" cstate="print">
-                      <a:extLst>
-                        <a:ext uri="{28A0092B-C50C-407E-A947-70E740481C1C}">
-                          <a14:useLocalDpi xmlns:a14="http://schemas.microsoft.com/office/drawing/2010/main" val="0"/>
-                        </a:ext>
-                      </a:extLst>
-                    </a:blip>
-                    <a:stretch>
-                      <a:fillRect/>
-                    </a:stretch>
-                  </pic:blipFill>
-                  <pic:spPr>
-                    <a:xfrm>
-                      <a:off x="0" y="0"/>
-                      <a:ext cx="2590800" cy="1457325"/>
-                    </a:xfrm>
-                    <a:prstGeom prst="rect">
-                      <a:avLst/>
-                    </a:prstGeom>
-                  </pic:spPr>
-                </pic:pic>
-              </a:graphicData>
-            </a:graphic>
-            <wp14:sizeRelH relativeFrom="margin">
-              <wp14:pctWidth>0</wp14:pctWidth>
-            </wp14:sizeRelH>
-            <wp14:sizeRelV relativeFrom="margin">
-              <wp14:pctHeight>0</wp14:pctHeight>
-            </wp14:sizeRelV>
-          </wp:anchor>
-        </w:drawing>
-      </w:r>
-      <w:r>
-        <w:t>Reunión 1</w:t>
-      </w:r>
-      <w:r>
-        <w:t>.</w:t>
-      </w:r>
     </w:p>
     <w:p>
       <w:pPr>
@@ -2151,74 +2382,6 @@
       <w:pPr>
         <w:jc w:val="both"/>
       </w:pPr>
-      <w:r>
-        <w:rPr>
-          <w:noProof/>
-        </w:rPr>
-        <w:drawing>
-          <wp:anchor distT="0" distB="0" distL="114300" distR="114300" simplePos="0" relativeHeight="251663360" behindDoc="0" locked="0" layoutInCell="1" allowOverlap="1" wp14:anchorId="10ADD9D8" wp14:editId="5E5A71E0">
-            <wp:simplePos x="0" y="0"/>
-            <wp:positionH relativeFrom="margin">
-              <wp:posOffset>-96253</wp:posOffset>
-            </wp:positionH>
-            <wp:positionV relativeFrom="margin">
-              <wp:posOffset>488516</wp:posOffset>
-            </wp:positionV>
-            <wp:extent cx="2659380" cy="1495425"/>
-            <wp:effectExtent l="0" t="0" r="7620" b="9525"/>
-            <wp:wrapThrough wrapText="bothSides">
-              <wp:wrapPolygon edited="0">
-                <wp:start x="0" y="0"/>
-                <wp:lineTo x="0" y="21462"/>
-                <wp:lineTo x="21507" y="21462"/>
-                <wp:lineTo x="21507" y="0"/>
-                <wp:lineTo x="0" y="0"/>
-              </wp:wrapPolygon>
-            </wp:wrapThrough>
-            <wp:docPr id="7" name="Imagen 7"/>
-            <wp:cNvGraphicFramePr>
-              <a:graphicFrameLocks xmlns:a="http://schemas.openxmlformats.org/drawingml/2006/main" noChangeAspect="1"/>
-            </wp:cNvGraphicFramePr>
-            <a:graphic xmlns:a="http://schemas.openxmlformats.org/drawingml/2006/main">
-              <a:graphicData uri="http://schemas.openxmlformats.org/drawingml/2006/picture">
-                <pic:pic xmlns:pic="http://schemas.openxmlformats.org/drawingml/2006/picture">
-                  <pic:nvPicPr>
-                    <pic:cNvPr id="1" name=""/>
-                    <pic:cNvPicPr/>
-                  </pic:nvPicPr>
-                  <pic:blipFill>
-                    <a:blip r:embed="rId10" cstate="print">
-                      <a:extLst>
-                        <a:ext uri="{28A0092B-C50C-407E-A947-70E740481C1C}">
-                          <a14:useLocalDpi xmlns:a14="http://schemas.microsoft.com/office/drawing/2010/main" val="0"/>
-                        </a:ext>
-                      </a:extLst>
-                    </a:blip>
-                    <a:stretch>
-                      <a:fillRect/>
-                    </a:stretch>
-                  </pic:blipFill>
-                  <pic:spPr>
-                    <a:xfrm>
-                      <a:off x="0" y="0"/>
-                      <a:ext cx="2659380" cy="1495425"/>
-                    </a:xfrm>
-                    <a:prstGeom prst="rect">
-                      <a:avLst/>
-                    </a:prstGeom>
-                  </pic:spPr>
-                </pic:pic>
-              </a:graphicData>
-            </a:graphic>
-            <wp14:sizeRelH relativeFrom="margin">
-              <wp14:pctWidth>0</wp14:pctWidth>
-            </wp14:sizeRelH>
-            <wp14:sizeRelV relativeFrom="margin">
-              <wp14:pctHeight>0</wp14:pctHeight>
-            </wp14:sizeRelV>
-          </wp:anchor>
-        </w:drawing>
-      </w:r>
     </w:p>
     <w:p>
       <w:pPr>
@@ -2243,140 +2406,34 @@
     <w:p>
       <w:pPr>
         <w:jc w:val="both"/>
-        <w:rPr>
-          <w:u w:val="single"/>
-        </w:rPr>
       </w:pPr>
     </w:p>
     <w:p>
       <w:pPr>
         <w:jc w:val="both"/>
-        <w:rPr>
-          <w:u w:val="single"/>
-        </w:rPr>
       </w:pPr>
     </w:p>
     <w:p>
       <w:pPr>
         <w:jc w:val="both"/>
-        <w:rPr>
-          <w:u w:val="single"/>
-        </w:rPr>
       </w:pPr>
     </w:p>
     <w:p>
       <w:pPr>
         <w:jc w:val="both"/>
-        <w:rPr>
-          <w:u w:val="single"/>
-        </w:rPr>
       </w:pPr>
     </w:p>
     <w:p>
       <w:pPr>
         <w:jc w:val="both"/>
-        <w:rPr>
-          <w:u w:val="single"/>
-        </w:rPr>
       </w:pPr>
     </w:p>
     <w:p>
       <w:pPr>
         <w:jc w:val="both"/>
-        <w:rPr>
-          <w:u w:val="single"/>
-        </w:rPr>
-      </w:pPr>
-    </w:p>
-    <w:p>
-      <w:pPr>
-        <w:jc w:val="both"/>
-        <w:rPr>
-          <w:u w:val="single"/>
-        </w:rPr>
-      </w:pPr>
-    </w:p>
-    <w:p>
-      <w:pPr>
-        <w:jc w:val="both"/>
       </w:pPr>
       <w:r>
         <w:t>Reunión 2</w:t>
-      </w:r>
-    </w:p>
-    <w:p>
-      <w:pPr>
-        <w:jc w:val="both"/>
-      </w:pPr>
-    </w:p>
-    <w:p>
-      <w:pPr>
-        <w:jc w:val="both"/>
-      </w:pPr>
-    </w:p>
-    <w:p>
-      <w:pPr>
-        <w:jc w:val="both"/>
-      </w:pPr>
-      <w:r>
-        <w:rPr>
-          <w:noProof/>
-        </w:rPr>
-        <w:drawing>
-          <wp:anchor distT="0" distB="0" distL="114300" distR="114300" simplePos="0" relativeHeight="251659264" behindDoc="0" locked="0" layoutInCell="1" allowOverlap="1" wp14:anchorId="7E61D986" wp14:editId="0959D528">
-            <wp:simplePos x="0" y="0"/>
-            <wp:positionH relativeFrom="margin">
-              <wp:posOffset>-308108</wp:posOffset>
-            </wp:positionH>
-            <wp:positionV relativeFrom="margin">
-              <wp:posOffset>3161532</wp:posOffset>
-            </wp:positionV>
-            <wp:extent cx="3347720" cy="2011045"/>
-            <wp:effectExtent l="0" t="0" r="5080" b="8255"/>
-            <wp:wrapSquare wrapText="bothSides"/>
-            <wp:docPr id="3" name="Imagen 3"/>
-            <wp:cNvGraphicFramePr>
-              <a:graphicFrameLocks xmlns:a="http://schemas.openxmlformats.org/drawingml/2006/main" noChangeAspect="1"/>
-            </wp:cNvGraphicFramePr>
-            <a:graphic xmlns:a="http://schemas.openxmlformats.org/drawingml/2006/main">
-              <a:graphicData uri="http://schemas.openxmlformats.org/drawingml/2006/picture">
-                <pic:pic xmlns:pic="http://schemas.openxmlformats.org/drawingml/2006/picture">
-                  <pic:nvPicPr>
-                    <pic:cNvPr id="1" name=""/>
-                    <pic:cNvPicPr/>
-                  </pic:nvPicPr>
-                  <pic:blipFill>
-                    <a:blip r:embed="rId11" cstate="print">
-                      <a:extLst>
-                        <a:ext uri="{28A0092B-C50C-407E-A947-70E740481C1C}">
-                          <a14:useLocalDpi xmlns:a14="http://schemas.microsoft.com/office/drawing/2010/main" val="0"/>
-                        </a:ext>
-                      </a:extLst>
-                    </a:blip>
-                    <a:stretch>
-                      <a:fillRect/>
-                    </a:stretch>
-                  </pic:blipFill>
-                  <pic:spPr>
-                    <a:xfrm>
-                      <a:off x="0" y="0"/>
-                      <a:ext cx="3347720" cy="2011045"/>
-                    </a:xfrm>
-                    <a:prstGeom prst="rect">
-                      <a:avLst/>
-                    </a:prstGeom>
-                  </pic:spPr>
-                </pic:pic>
-              </a:graphicData>
-            </a:graphic>
-            <wp14:sizeRelH relativeFrom="margin">
-              <wp14:pctWidth>0</wp14:pctWidth>
-            </wp14:sizeRelH>
-            <wp14:sizeRelV relativeFrom="margin">
-              <wp14:pctHeight>0</wp14:pctHeight>
-            </wp14:sizeRelV>
-          </wp:anchor>
-        </w:drawing>
       </w:r>
     </w:p>
     <w:p>
@@ -2389,73 +2446,13 @@
         </w:rPr>
         <w:lastRenderedPageBreak/>
         <w:drawing>
-          <wp:anchor distT="0" distB="0" distL="114300" distR="114300" simplePos="0" relativeHeight="251661312" behindDoc="0" locked="0" layoutInCell="1" allowOverlap="1" wp14:anchorId="3F6C53DE" wp14:editId="04B0E818">
+          <wp:anchor distT="0" distB="0" distL="114300" distR="114300" simplePos="0" relativeHeight="251660288" behindDoc="0" locked="0" layoutInCell="1" allowOverlap="1" wp14:anchorId="06163174" wp14:editId="017C209F">
             <wp:simplePos x="0" y="0"/>
-            <wp:positionH relativeFrom="page">
-              <wp:posOffset>4349182</wp:posOffset>
+            <wp:positionH relativeFrom="margin">
+              <wp:posOffset>-488643</wp:posOffset>
             </wp:positionH>
             <wp:positionV relativeFrom="margin">
-              <wp:align>bottom</wp:align>
-            </wp:positionV>
-            <wp:extent cx="3261360" cy="1834515"/>
-            <wp:effectExtent l="0" t="0" r="0" b="0"/>
-            <wp:wrapSquare wrapText="bothSides"/>
-            <wp:docPr id="5" name="Imagen 5"/>
-            <wp:cNvGraphicFramePr>
-              <a:graphicFrameLocks xmlns:a="http://schemas.openxmlformats.org/drawingml/2006/main" noChangeAspect="1"/>
-            </wp:cNvGraphicFramePr>
-            <a:graphic xmlns:a="http://schemas.openxmlformats.org/drawingml/2006/main">
-              <a:graphicData uri="http://schemas.openxmlformats.org/drawingml/2006/picture">
-                <pic:pic xmlns:pic="http://schemas.openxmlformats.org/drawingml/2006/picture">
-                  <pic:nvPicPr>
-                    <pic:cNvPr id="1" name=""/>
-                    <pic:cNvPicPr/>
-                  </pic:nvPicPr>
-                  <pic:blipFill>
-                    <a:blip r:embed="rId12" cstate="print">
-                      <a:extLst>
-                        <a:ext uri="{28A0092B-C50C-407E-A947-70E740481C1C}">
-                          <a14:useLocalDpi xmlns:a14="http://schemas.microsoft.com/office/drawing/2010/main" val="0"/>
-                        </a:ext>
-                      </a:extLst>
-                    </a:blip>
-                    <a:stretch>
-                      <a:fillRect/>
-                    </a:stretch>
-                  </pic:blipFill>
-                  <pic:spPr>
-                    <a:xfrm>
-                      <a:off x="0" y="0"/>
-                      <a:ext cx="3261360" cy="1834515"/>
-                    </a:xfrm>
-                    <a:prstGeom prst="rect">
-                      <a:avLst/>
-                    </a:prstGeom>
-                  </pic:spPr>
-                </pic:pic>
-              </a:graphicData>
-            </a:graphic>
-            <wp14:sizeRelH relativeFrom="margin">
-              <wp14:pctWidth>0</wp14:pctWidth>
-            </wp14:sizeRelH>
-            <wp14:sizeRelV relativeFrom="margin">
-              <wp14:pctHeight>0</wp14:pctHeight>
-            </wp14:sizeRelV>
-          </wp:anchor>
-        </w:drawing>
-      </w:r>
-      <w:r>
-        <w:rPr>
-          <w:noProof/>
-        </w:rPr>
-        <w:drawing>
-          <wp:anchor distT="0" distB="0" distL="114300" distR="114300" simplePos="0" relativeHeight="251660288" behindDoc="0" locked="0" layoutInCell="1" allowOverlap="1" wp14:anchorId="06163174" wp14:editId="30220736">
-            <wp:simplePos x="0" y="0"/>
-            <wp:positionH relativeFrom="margin">
-              <wp:posOffset>-312687</wp:posOffset>
-            </wp:positionH>
-            <wp:positionV relativeFrom="margin">
-              <wp:align>bottom</wp:align>
+              <wp:posOffset>1113133</wp:posOffset>
             </wp:positionV>
             <wp:extent cx="3343275" cy="1819275"/>
             <wp:effectExtent l="0" t="0" r="9525" b="9525"/>
@@ -2509,13 +2506,13 @@
           <w:noProof/>
         </w:rPr>
         <w:drawing>
-          <wp:anchor distT="0" distB="0" distL="114300" distR="114300" simplePos="0" relativeHeight="251658240" behindDoc="0" locked="0" layoutInCell="1" allowOverlap="1" wp14:anchorId="37843586" wp14:editId="1DAF9900">
+          <wp:anchor distT="0" distB="0" distL="114300" distR="114300" simplePos="0" relativeHeight="251658240" behindDoc="0" locked="0" layoutInCell="1" allowOverlap="1" wp14:anchorId="37843586" wp14:editId="54712CA7">
             <wp:simplePos x="0" y="0"/>
             <wp:positionH relativeFrom="page">
-              <wp:posOffset>4349382</wp:posOffset>
+              <wp:posOffset>4190343</wp:posOffset>
             </wp:positionH>
             <wp:positionV relativeFrom="margin">
-              <wp:posOffset>3103278</wp:posOffset>
+              <wp:posOffset>3575794</wp:posOffset>
             </wp:positionV>
             <wp:extent cx="3261360" cy="1999615"/>
             <wp:effectExtent l="0" t="0" r="0" b="635"/>
@@ -2564,14 +2561,134 @@
           </wp:anchor>
         </w:drawing>
       </w:r>
+      <w:r>
+        <w:rPr>
+          <w:noProof/>
+        </w:rPr>
+        <w:drawing>
+          <wp:anchor distT="0" distB="0" distL="114300" distR="114300" simplePos="0" relativeHeight="251659264" behindDoc="0" locked="0" layoutInCell="1" allowOverlap="1" wp14:anchorId="7E61D986" wp14:editId="2F4DFD60">
+            <wp:simplePos x="0" y="0"/>
+            <wp:positionH relativeFrom="margin">
+              <wp:posOffset>-588448</wp:posOffset>
+            </wp:positionH>
+            <wp:positionV relativeFrom="margin">
+              <wp:posOffset>3601720</wp:posOffset>
+            </wp:positionV>
+            <wp:extent cx="3347720" cy="2011045"/>
+            <wp:effectExtent l="0" t="0" r="5080" b="8255"/>
+            <wp:wrapSquare wrapText="bothSides"/>
+            <wp:docPr id="3" name="Imagen 3"/>
+            <wp:cNvGraphicFramePr>
+              <a:graphicFrameLocks xmlns:a="http://schemas.openxmlformats.org/drawingml/2006/main" noChangeAspect="1"/>
+            </wp:cNvGraphicFramePr>
+            <a:graphic xmlns:a="http://schemas.openxmlformats.org/drawingml/2006/main">
+              <a:graphicData uri="http://schemas.openxmlformats.org/drawingml/2006/picture">
+                <pic:pic xmlns:pic="http://schemas.openxmlformats.org/drawingml/2006/picture">
+                  <pic:nvPicPr>
+                    <pic:cNvPr id="1" name=""/>
+                    <pic:cNvPicPr/>
+                  </pic:nvPicPr>
+                  <pic:blipFill>
+                    <a:blip r:embed="rId15" cstate="print">
+                      <a:extLst>
+                        <a:ext uri="{28A0092B-C50C-407E-A947-70E740481C1C}">
+                          <a14:useLocalDpi xmlns:a14="http://schemas.microsoft.com/office/drawing/2010/main" val="0"/>
+                        </a:ext>
+                      </a:extLst>
+                    </a:blip>
+                    <a:stretch>
+                      <a:fillRect/>
+                    </a:stretch>
+                  </pic:blipFill>
+                  <pic:spPr>
+                    <a:xfrm>
+                      <a:off x="0" y="0"/>
+                      <a:ext cx="3347720" cy="2011045"/>
+                    </a:xfrm>
+                    <a:prstGeom prst="rect">
+                      <a:avLst/>
+                    </a:prstGeom>
+                  </pic:spPr>
+                </pic:pic>
+              </a:graphicData>
+            </a:graphic>
+            <wp14:sizeRelH relativeFrom="margin">
+              <wp14:pctWidth>0</wp14:pctWidth>
+            </wp14:sizeRelH>
+            <wp14:sizeRelV relativeFrom="margin">
+              <wp14:pctHeight>0</wp14:pctHeight>
+            </wp14:sizeRelV>
+          </wp:anchor>
+        </w:drawing>
+      </w:r>
+      <w:r>
+        <w:rPr>
+          <w:noProof/>
+        </w:rPr>
+        <w:drawing>
+          <wp:anchor distT="0" distB="0" distL="114300" distR="114300" simplePos="0" relativeHeight="251661312" behindDoc="0" locked="0" layoutInCell="1" allowOverlap="1" wp14:anchorId="3F6C53DE" wp14:editId="7663EBEC">
+            <wp:simplePos x="0" y="0"/>
+            <wp:positionH relativeFrom="page">
+              <wp:posOffset>4207072</wp:posOffset>
+            </wp:positionH>
+            <wp:positionV relativeFrom="margin">
+              <wp:posOffset>982980</wp:posOffset>
+            </wp:positionV>
+            <wp:extent cx="3261360" cy="1834515"/>
+            <wp:effectExtent l="0" t="0" r="0" b="0"/>
+            <wp:wrapSquare wrapText="bothSides"/>
+            <wp:docPr id="5" name="Imagen 5"/>
+            <wp:cNvGraphicFramePr>
+              <a:graphicFrameLocks xmlns:a="http://schemas.openxmlformats.org/drawingml/2006/main" noChangeAspect="1"/>
+            </wp:cNvGraphicFramePr>
+            <a:graphic xmlns:a="http://schemas.openxmlformats.org/drawingml/2006/main">
+              <a:graphicData uri="http://schemas.openxmlformats.org/drawingml/2006/picture">
+                <pic:pic xmlns:pic="http://schemas.openxmlformats.org/drawingml/2006/picture">
+                  <pic:nvPicPr>
+                    <pic:cNvPr id="1" name=""/>
+                    <pic:cNvPicPr/>
+                  </pic:nvPicPr>
+                  <pic:blipFill>
+                    <a:blip r:embed="rId16" cstate="print">
+                      <a:extLst>
+                        <a:ext uri="{28A0092B-C50C-407E-A947-70E740481C1C}">
+                          <a14:useLocalDpi xmlns:a14="http://schemas.microsoft.com/office/drawing/2010/main" val="0"/>
+                        </a:ext>
+                      </a:extLst>
+                    </a:blip>
+                    <a:stretch>
+                      <a:fillRect/>
+                    </a:stretch>
+                  </pic:blipFill>
+                  <pic:spPr>
+                    <a:xfrm>
+                      <a:off x="0" y="0"/>
+                      <a:ext cx="3261360" cy="1834515"/>
+                    </a:xfrm>
+                    <a:prstGeom prst="rect">
+                      <a:avLst/>
+                    </a:prstGeom>
+                  </pic:spPr>
+                </pic:pic>
+              </a:graphicData>
+            </a:graphic>
+            <wp14:sizeRelH relativeFrom="margin">
+              <wp14:pctWidth>0</wp14:pctWidth>
+            </wp14:sizeRelH>
+            <wp14:sizeRelV relativeFrom="margin">
+              <wp14:pctHeight>0</wp14:pctHeight>
+            </wp14:sizeRelV>
+          </wp:anchor>
+        </w:drawing>
+      </w:r>
     </w:p>
     <w:sectPr>
-      <w:headerReference w:type="even" r:id="rId15"/>
-      <w:headerReference w:type="default" r:id="rId16"/>
-      <w:footerReference w:type="even" r:id="rId17"/>
-      <w:footerReference w:type="default" r:id="rId18"/>
-      <w:headerReference w:type="first" r:id="rId19"/>
-      <w:footerReference w:type="first" r:id="rId20"/>
+      <w:headerReference w:type="even" r:id="rId17"/>
+      <w:headerReference w:type="default" r:id="rId18"/>
+      <w:footerReference w:type="even" r:id="rId19"/>
+      <w:footerReference w:type="default" r:id="rId20"/>
+      <w:headerReference w:type="first" r:id="rId21"/>
+      <w:footerReference w:type="first" r:id="rId22"/>
       <w:pgSz w:w="12240" w:h="15840"/>
       <w:pgMar w:top="1417" w:right="1701" w:bottom="1417" w:left="1701" w:header="708" w:footer="708" w:gutter="0"/>
       <w:cols w:space="708"/>
@@ -2582,7 +2699,7 @@
 </file>
 
 <file path=word/endnotes.xml><?xml version="1.0" encoding="utf-8"?>
-<w:endnotes xmlns:wpc="http://schemas.microsoft.com/office/word/2010/wordprocessingCanvas" xmlns:cx="http://schemas.microsoft.com/office/drawing/2014/chartex" xmlns:cx1="http://schemas.microsoft.com/office/drawing/2015/9/8/chartex" xmlns:cx2="http://schemas.microsoft.com/office/drawing/2015/10/21/chartex" xmlns:cx3="http://schemas.microsoft.com/office/drawing/2016/5/9/chartex" xmlns:cx4="http://schemas.microsoft.com/office/drawing/2016/5/10/chartex" xmlns:cx5="http://schemas.microsoft.com/office/drawing/2016/5/11/chartex" xmlns:cx6="http://schemas.microsoft.com/office/drawing/2016/5/12/chartex" xmlns:cx7="http://schemas.microsoft.com/office/drawing/2016/5/13/chartex" xmlns:cx8="http://schemas.microsoft.com/office/drawing/2016/5/14/chartex" xmlns:mc="http://schemas.openxmlformats.org/markup-compatibility/2006" xmlns:aink="http://schemas.microsoft.com/office/drawing/2016/ink" xmlns:am3d="http://schemas.microsoft.com/office/drawing/2017/model3d" xmlns:o="urn:schemas-microsoft-com:office:office" xmlns:r="http://schemas.openxmlformats.org/officeDocument/2006/relationships" xmlns:m="http://schemas.openxmlformats.org/officeDocument/2006/math" xmlns:v="urn:schemas-microsoft-com:vml" xmlns:wp14="http://schemas.microsoft.com/office/word/2010/wordprocessingDrawing" xmlns:wp="http://schemas.openxmlformats.org/drawingml/2006/wordprocessingDrawing" xmlns:w10="urn:schemas-microsoft-com:office:word" xmlns:w="http://schemas.openxmlformats.org/wordprocessingml/2006/main" xmlns:w14="http://schemas.microsoft.com/office/word/2010/wordml" xmlns:w15="http://schemas.microsoft.com/office/word/2012/wordml" xmlns:w16cid="http://schemas.microsoft.com/office/word/2016/wordml/cid" xmlns:w16se="http://schemas.microsoft.com/office/word/2015/wordml/symex" xmlns:wpg="http://schemas.microsoft.com/office/word/2010/wordprocessingGroup" xmlns:wpi="http://schemas.microsoft.com/office/word/2010/wordprocessingInk" xmlns:wne="http://schemas.microsoft.com/office/word/2006/wordml" xmlns:wps="http://schemas.microsoft.com/office/word/2010/wordprocessingShape" mc:Ignorable="w14 w15 w16se w16cid wp14">
+<w:endnotes xmlns:wpc="http://schemas.microsoft.com/office/word/2010/wordprocessingCanvas" xmlns:cx="http://schemas.microsoft.com/office/drawing/2014/chartex" xmlns:cx1="http://schemas.microsoft.com/office/drawing/2015/9/8/chartex" xmlns:cx2="http://schemas.microsoft.com/office/drawing/2015/10/21/chartex" xmlns:cx3="http://schemas.microsoft.com/office/drawing/2016/5/9/chartex" xmlns:cx4="http://schemas.microsoft.com/office/drawing/2016/5/10/chartex" xmlns:cx5="http://schemas.microsoft.com/office/drawing/2016/5/11/chartex" xmlns:cx6="http://schemas.microsoft.com/office/drawing/2016/5/12/chartex" xmlns:cx7="http://schemas.microsoft.com/office/drawing/2016/5/13/chartex" xmlns:cx8="http://schemas.microsoft.com/office/drawing/2016/5/14/chartex" xmlns:mc="http://schemas.openxmlformats.org/markup-compatibility/2006" xmlns:aink="http://schemas.microsoft.com/office/drawing/2016/ink" xmlns:am3d="http://schemas.microsoft.com/office/drawing/2017/model3d" xmlns:o="urn:schemas-microsoft-com:office:office" xmlns:oel="http://schemas.microsoft.com/office/2019/extlst" xmlns:r="http://schemas.openxmlformats.org/officeDocument/2006/relationships" xmlns:m="http://schemas.openxmlformats.org/officeDocument/2006/math" xmlns:v="urn:schemas-microsoft-com:vml" xmlns:wp14="http://schemas.microsoft.com/office/word/2010/wordprocessingDrawing" xmlns:wp="http://schemas.openxmlformats.org/drawingml/2006/wordprocessingDrawing" xmlns:w10="urn:schemas-microsoft-com:office:word" xmlns:w="http://schemas.openxmlformats.org/wordprocessingml/2006/main" xmlns:w14="http://schemas.microsoft.com/office/word/2010/wordml" xmlns:w15="http://schemas.microsoft.com/office/word/2012/wordml" xmlns:w16cex="http://schemas.microsoft.com/office/word/2018/wordml/cex" xmlns:w16cid="http://schemas.microsoft.com/office/word/2016/wordml/cid" xmlns:w16="http://schemas.microsoft.com/office/word/2018/wordml" xmlns:w16sdtdh="http://schemas.microsoft.com/office/word/2020/wordml/sdtdatahash" xmlns:w16se="http://schemas.microsoft.com/office/word/2015/wordml/symex" xmlns:wpg="http://schemas.microsoft.com/office/word/2010/wordprocessingGroup" xmlns:wpi="http://schemas.microsoft.com/office/word/2010/wordprocessingInk" xmlns:wne="http://schemas.microsoft.com/office/word/2006/wordml" xmlns:wps="http://schemas.microsoft.com/office/word/2010/wordprocessingShape" mc:Ignorable="w14 w15 w16se w16cid w16 w16cex w16sdtdh wp14">
   <w:endnote w:type="separator" w:id="-1">
     <w:p>
       <w:r>
@@ -2601,7 +2718,7 @@
 </file>
 
 <file path=word/footer1.xml><?xml version="1.0" encoding="utf-8"?>
-<w:ftr xmlns:wpc="http://schemas.microsoft.com/office/word/2010/wordprocessingCanvas" xmlns:cx="http://schemas.microsoft.com/office/drawing/2014/chartex" xmlns:cx1="http://schemas.microsoft.com/office/drawing/2015/9/8/chartex" xmlns:cx2="http://schemas.microsoft.com/office/drawing/2015/10/21/chartex" xmlns:cx3="http://schemas.microsoft.com/office/drawing/2016/5/9/chartex" xmlns:cx4="http://schemas.microsoft.com/office/drawing/2016/5/10/chartex" xmlns:cx5="http://schemas.microsoft.com/office/drawing/2016/5/11/chartex" xmlns:cx6="http://schemas.microsoft.com/office/drawing/2016/5/12/chartex" xmlns:cx7="http://schemas.microsoft.com/office/drawing/2016/5/13/chartex" xmlns:cx8="http://schemas.microsoft.com/office/drawing/2016/5/14/chartex" xmlns:mc="http://schemas.openxmlformats.org/markup-compatibility/2006" xmlns:aink="http://schemas.microsoft.com/office/drawing/2016/ink" xmlns:am3d="http://schemas.microsoft.com/office/drawing/2017/model3d" xmlns:o="urn:schemas-microsoft-com:office:office" xmlns:r="http://schemas.openxmlformats.org/officeDocument/2006/relationships" xmlns:m="http://schemas.openxmlformats.org/officeDocument/2006/math" xmlns:v="urn:schemas-microsoft-com:vml" xmlns:wp14="http://schemas.microsoft.com/office/word/2010/wordprocessingDrawing" xmlns:wp="http://schemas.openxmlformats.org/drawingml/2006/wordprocessingDrawing" xmlns:w10="urn:schemas-microsoft-com:office:word" xmlns:w="http://schemas.openxmlformats.org/wordprocessingml/2006/main" xmlns:w14="http://schemas.microsoft.com/office/word/2010/wordml" xmlns:w15="http://schemas.microsoft.com/office/word/2012/wordml" xmlns:w16cid="http://schemas.microsoft.com/office/word/2016/wordml/cid" xmlns:w16se="http://schemas.microsoft.com/office/word/2015/wordml/symex" xmlns:wpg="http://schemas.microsoft.com/office/word/2010/wordprocessingGroup" xmlns:wpi="http://schemas.microsoft.com/office/word/2010/wordprocessingInk" xmlns:wne="http://schemas.microsoft.com/office/word/2006/wordml" xmlns:wps="http://schemas.microsoft.com/office/word/2010/wordprocessingShape" mc:Ignorable="w14 w15 w16se w16cid wp14">
+<w:ftr xmlns:wpc="http://schemas.microsoft.com/office/word/2010/wordprocessingCanvas" xmlns:cx="http://schemas.microsoft.com/office/drawing/2014/chartex" xmlns:cx1="http://schemas.microsoft.com/office/drawing/2015/9/8/chartex" xmlns:cx2="http://schemas.microsoft.com/office/drawing/2015/10/21/chartex" xmlns:cx3="http://schemas.microsoft.com/office/drawing/2016/5/9/chartex" xmlns:cx4="http://schemas.microsoft.com/office/drawing/2016/5/10/chartex" xmlns:cx5="http://schemas.microsoft.com/office/drawing/2016/5/11/chartex" xmlns:cx6="http://schemas.microsoft.com/office/drawing/2016/5/12/chartex" xmlns:cx7="http://schemas.microsoft.com/office/drawing/2016/5/13/chartex" xmlns:cx8="http://schemas.microsoft.com/office/drawing/2016/5/14/chartex" xmlns:mc="http://schemas.openxmlformats.org/markup-compatibility/2006" xmlns:aink="http://schemas.microsoft.com/office/drawing/2016/ink" xmlns:am3d="http://schemas.microsoft.com/office/drawing/2017/model3d" xmlns:o="urn:schemas-microsoft-com:office:office" xmlns:oel="http://schemas.microsoft.com/office/2019/extlst" xmlns:r="http://schemas.openxmlformats.org/officeDocument/2006/relationships" xmlns:m="http://schemas.openxmlformats.org/officeDocument/2006/math" xmlns:v="urn:schemas-microsoft-com:vml" xmlns:wp14="http://schemas.microsoft.com/office/word/2010/wordprocessingDrawing" xmlns:wp="http://schemas.openxmlformats.org/drawingml/2006/wordprocessingDrawing" xmlns:w10="urn:schemas-microsoft-com:office:word" xmlns:w="http://schemas.openxmlformats.org/wordprocessingml/2006/main" xmlns:w14="http://schemas.microsoft.com/office/word/2010/wordml" xmlns:w15="http://schemas.microsoft.com/office/word/2012/wordml" xmlns:w16cex="http://schemas.microsoft.com/office/word/2018/wordml/cex" xmlns:w16cid="http://schemas.microsoft.com/office/word/2016/wordml/cid" xmlns:w16="http://schemas.microsoft.com/office/word/2018/wordml" xmlns:w16sdtdh="http://schemas.microsoft.com/office/word/2020/wordml/sdtdatahash" xmlns:w16se="http://schemas.microsoft.com/office/word/2015/wordml/symex" xmlns:wpg="http://schemas.microsoft.com/office/word/2010/wordprocessingGroup" xmlns:wpi="http://schemas.microsoft.com/office/word/2010/wordprocessingInk" xmlns:wne="http://schemas.microsoft.com/office/word/2006/wordml" xmlns:wps="http://schemas.microsoft.com/office/word/2010/wordprocessingShape" mc:Ignorable="w14 w15 w16se w16cid w16 w16cex w16sdtdh wp14">
   <w:p>
     <w:pPr>
       <w:pStyle w:val="Piedepgina"/>
@@ -2611,7 +2728,7 @@
 </file>
 
 <file path=word/footer2.xml><?xml version="1.0" encoding="utf-8"?>
-<w:ftr xmlns:wpc="http://schemas.microsoft.com/office/word/2010/wordprocessingCanvas" xmlns:cx="http://schemas.microsoft.com/office/drawing/2014/chartex" xmlns:cx1="http://schemas.microsoft.com/office/drawing/2015/9/8/chartex" xmlns:cx2="http://schemas.microsoft.com/office/drawing/2015/10/21/chartex" xmlns:cx3="http://schemas.microsoft.com/office/drawing/2016/5/9/chartex" xmlns:cx4="http://schemas.microsoft.com/office/drawing/2016/5/10/chartex" xmlns:cx5="http://schemas.microsoft.com/office/drawing/2016/5/11/chartex" xmlns:cx6="http://schemas.microsoft.com/office/drawing/2016/5/12/chartex" xmlns:cx7="http://schemas.microsoft.com/office/drawing/2016/5/13/chartex" xmlns:cx8="http://schemas.microsoft.com/office/drawing/2016/5/14/chartex" xmlns:mc="http://schemas.openxmlformats.org/markup-compatibility/2006" xmlns:aink="http://schemas.microsoft.com/office/drawing/2016/ink" xmlns:am3d="http://schemas.microsoft.com/office/drawing/2017/model3d" xmlns:o="urn:schemas-microsoft-com:office:office" xmlns:r="http://schemas.openxmlformats.org/officeDocument/2006/relationships" xmlns:m="http://schemas.openxmlformats.org/officeDocument/2006/math" xmlns:v="urn:schemas-microsoft-com:vml" xmlns:wp14="http://schemas.microsoft.com/office/word/2010/wordprocessingDrawing" xmlns:wp="http://schemas.openxmlformats.org/drawingml/2006/wordprocessingDrawing" xmlns:w10="urn:schemas-microsoft-com:office:word" xmlns:w="http://schemas.openxmlformats.org/wordprocessingml/2006/main" xmlns:w14="http://schemas.microsoft.com/office/word/2010/wordml" xmlns:w15="http://schemas.microsoft.com/office/word/2012/wordml" xmlns:w16cid="http://schemas.microsoft.com/office/word/2016/wordml/cid" xmlns:w16se="http://schemas.microsoft.com/office/word/2015/wordml/symex" xmlns:wpg="http://schemas.microsoft.com/office/word/2010/wordprocessingGroup" xmlns:wpi="http://schemas.microsoft.com/office/word/2010/wordprocessingInk" xmlns:wne="http://schemas.microsoft.com/office/word/2006/wordml" xmlns:wps="http://schemas.microsoft.com/office/word/2010/wordprocessingShape" mc:Ignorable="w14 w15 w16se w16cid wp14">
+<w:ftr xmlns:wpc="http://schemas.microsoft.com/office/word/2010/wordprocessingCanvas" xmlns:cx="http://schemas.microsoft.com/office/drawing/2014/chartex" xmlns:cx1="http://schemas.microsoft.com/office/drawing/2015/9/8/chartex" xmlns:cx2="http://schemas.microsoft.com/office/drawing/2015/10/21/chartex" xmlns:cx3="http://schemas.microsoft.com/office/drawing/2016/5/9/chartex" xmlns:cx4="http://schemas.microsoft.com/office/drawing/2016/5/10/chartex" xmlns:cx5="http://schemas.microsoft.com/office/drawing/2016/5/11/chartex" xmlns:cx6="http://schemas.microsoft.com/office/drawing/2016/5/12/chartex" xmlns:cx7="http://schemas.microsoft.com/office/drawing/2016/5/13/chartex" xmlns:cx8="http://schemas.microsoft.com/office/drawing/2016/5/14/chartex" xmlns:mc="http://schemas.openxmlformats.org/markup-compatibility/2006" xmlns:aink="http://schemas.microsoft.com/office/drawing/2016/ink" xmlns:am3d="http://schemas.microsoft.com/office/drawing/2017/model3d" xmlns:o="urn:schemas-microsoft-com:office:office" xmlns:oel="http://schemas.microsoft.com/office/2019/extlst" xmlns:r="http://schemas.openxmlformats.org/officeDocument/2006/relationships" xmlns:m="http://schemas.openxmlformats.org/officeDocument/2006/math" xmlns:v="urn:schemas-microsoft-com:vml" xmlns:wp14="http://schemas.microsoft.com/office/word/2010/wordprocessingDrawing" xmlns:wp="http://schemas.openxmlformats.org/drawingml/2006/wordprocessingDrawing" xmlns:w10="urn:schemas-microsoft-com:office:word" xmlns:w="http://schemas.openxmlformats.org/wordprocessingml/2006/main" xmlns:w14="http://schemas.microsoft.com/office/word/2010/wordml" xmlns:w15="http://schemas.microsoft.com/office/word/2012/wordml" xmlns:w16cex="http://schemas.microsoft.com/office/word/2018/wordml/cex" xmlns:w16cid="http://schemas.microsoft.com/office/word/2016/wordml/cid" xmlns:w16="http://schemas.microsoft.com/office/word/2018/wordml" xmlns:w16sdtdh="http://schemas.microsoft.com/office/word/2020/wordml/sdtdatahash" xmlns:w16se="http://schemas.microsoft.com/office/word/2015/wordml/symex" xmlns:wpg="http://schemas.microsoft.com/office/word/2010/wordprocessingGroup" xmlns:wpi="http://schemas.microsoft.com/office/word/2010/wordprocessingInk" xmlns:wne="http://schemas.microsoft.com/office/word/2006/wordml" xmlns:wps="http://schemas.microsoft.com/office/word/2010/wordprocessingShape" mc:Ignorable="w14 w15 w16se w16cid w16 w16cex w16sdtdh wp14">
   <w:p>
     <w:pPr>
       <w:pStyle w:val="Piedepgina"/>
@@ -2621,7 +2738,7 @@
 </file>
 
 <file path=word/footer3.xml><?xml version="1.0" encoding="utf-8"?>
-<w:ftr xmlns:wpc="http://schemas.microsoft.com/office/word/2010/wordprocessingCanvas" xmlns:cx="http://schemas.microsoft.com/office/drawing/2014/chartex" xmlns:cx1="http://schemas.microsoft.com/office/drawing/2015/9/8/chartex" xmlns:cx2="http://schemas.microsoft.com/office/drawing/2015/10/21/chartex" xmlns:cx3="http://schemas.microsoft.com/office/drawing/2016/5/9/chartex" xmlns:cx4="http://schemas.microsoft.com/office/drawing/2016/5/10/chartex" xmlns:cx5="http://schemas.microsoft.com/office/drawing/2016/5/11/chartex" xmlns:cx6="http://schemas.microsoft.com/office/drawing/2016/5/12/chartex" xmlns:cx7="http://schemas.microsoft.com/office/drawing/2016/5/13/chartex" xmlns:cx8="http://schemas.microsoft.com/office/drawing/2016/5/14/chartex" xmlns:mc="http://schemas.openxmlformats.org/markup-compatibility/2006" xmlns:aink="http://schemas.microsoft.com/office/drawing/2016/ink" xmlns:am3d="http://schemas.microsoft.com/office/drawing/2017/model3d" xmlns:o="urn:schemas-microsoft-com:office:office" xmlns:r="http://schemas.openxmlformats.org/officeDocument/2006/relationships" xmlns:m="http://schemas.openxmlformats.org/officeDocument/2006/math" xmlns:v="urn:schemas-microsoft-com:vml" xmlns:wp14="http://schemas.microsoft.com/office/word/2010/wordprocessingDrawing" xmlns:wp="http://schemas.openxmlformats.org/drawingml/2006/wordprocessingDrawing" xmlns:w10="urn:schemas-microsoft-com:office:word" xmlns:w="http://schemas.openxmlformats.org/wordprocessingml/2006/main" xmlns:w14="http://schemas.microsoft.com/office/word/2010/wordml" xmlns:w15="http://schemas.microsoft.com/office/word/2012/wordml" xmlns:w16cid="http://schemas.microsoft.com/office/word/2016/wordml/cid" xmlns:w16se="http://schemas.microsoft.com/office/word/2015/wordml/symex" xmlns:wpg="http://schemas.microsoft.com/office/word/2010/wordprocessingGroup" xmlns:wpi="http://schemas.microsoft.com/office/word/2010/wordprocessingInk" xmlns:wne="http://schemas.microsoft.com/office/word/2006/wordml" xmlns:wps="http://schemas.microsoft.com/office/word/2010/wordprocessingShape" mc:Ignorable="w14 w15 w16se w16cid wp14">
+<w:ftr xmlns:wpc="http://schemas.microsoft.com/office/word/2010/wordprocessingCanvas" xmlns:cx="http://schemas.microsoft.com/office/drawing/2014/chartex" xmlns:cx1="http://schemas.microsoft.com/office/drawing/2015/9/8/chartex" xmlns:cx2="http://schemas.microsoft.com/office/drawing/2015/10/21/chartex" xmlns:cx3="http://schemas.microsoft.com/office/drawing/2016/5/9/chartex" xmlns:cx4="http://schemas.microsoft.com/office/drawing/2016/5/10/chartex" xmlns:cx5="http://schemas.microsoft.com/office/drawing/2016/5/11/chartex" xmlns:cx6="http://schemas.microsoft.com/office/drawing/2016/5/12/chartex" xmlns:cx7="http://schemas.microsoft.com/office/drawing/2016/5/13/chartex" xmlns:cx8="http://schemas.microsoft.com/office/drawing/2016/5/14/chartex" xmlns:mc="http://schemas.openxmlformats.org/markup-compatibility/2006" xmlns:aink="http://schemas.microsoft.com/office/drawing/2016/ink" xmlns:am3d="http://schemas.microsoft.com/office/drawing/2017/model3d" xmlns:o="urn:schemas-microsoft-com:office:office" xmlns:oel="http://schemas.microsoft.com/office/2019/extlst" xmlns:r="http://schemas.openxmlformats.org/officeDocument/2006/relationships" xmlns:m="http://schemas.openxmlformats.org/officeDocument/2006/math" xmlns:v="urn:schemas-microsoft-com:vml" xmlns:wp14="http://schemas.microsoft.com/office/word/2010/wordprocessingDrawing" xmlns:wp="http://schemas.openxmlformats.org/drawingml/2006/wordprocessingDrawing" xmlns:w10="urn:schemas-microsoft-com:office:word" xmlns:w="http://schemas.openxmlformats.org/wordprocessingml/2006/main" xmlns:w14="http://schemas.microsoft.com/office/word/2010/wordml" xmlns:w15="http://schemas.microsoft.com/office/word/2012/wordml" xmlns:w16cex="http://schemas.microsoft.com/office/word/2018/wordml/cex" xmlns:w16cid="http://schemas.microsoft.com/office/word/2016/wordml/cid" xmlns:w16="http://schemas.microsoft.com/office/word/2018/wordml" xmlns:w16sdtdh="http://schemas.microsoft.com/office/word/2020/wordml/sdtdatahash" xmlns:w16se="http://schemas.microsoft.com/office/word/2015/wordml/symex" xmlns:wpg="http://schemas.microsoft.com/office/word/2010/wordprocessingGroup" xmlns:wpi="http://schemas.microsoft.com/office/word/2010/wordprocessingInk" xmlns:wne="http://schemas.microsoft.com/office/word/2006/wordml" xmlns:wps="http://schemas.microsoft.com/office/word/2010/wordprocessingShape" mc:Ignorable="w14 w15 w16se w16cid w16 w16cex w16sdtdh wp14">
   <w:p>
     <w:pPr>
       <w:pStyle w:val="Piedepgina"/>
@@ -2631,7 +2748,7 @@
 </file>
 
 <file path=word/footnotes.xml><?xml version="1.0" encoding="utf-8"?>
-<w:footnotes xmlns:wpc="http://schemas.microsoft.com/office/word/2010/wordprocessingCanvas" xmlns:cx="http://schemas.microsoft.com/office/drawing/2014/chartex" xmlns:cx1="http://schemas.microsoft.com/office/drawing/2015/9/8/chartex" xmlns:cx2="http://schemas.microsoft.com/office/drawing/2015/10/21/chartex" xmlns:cx3="http://schemas.microsoft.com/office/drawing/2016/5/9/chartex" xmlns:cx4="http://schemas.microsoft.com/office/drawing/2016/5/10/chartex" xmlns:cx5="http://schemas.microsoft.com/office/drawing/2016/5/11/chartex" xmlns:cx6="http://schemas.microsoft.com/office/drawing/2016/5/12/chartex" xmlns:cx7="http://schemas.microsoft.com/office/drawing/2016/5/13/chartex" xmlns:cx8="http://schemas.microsoft.com/office/drawing/2016/5/14/chartex" xmlns:mc="http://schemas.openxmlformats.org/markup-compatibility/2006" xmlns:aink="http://schemas.microsoft.com/office/drawing/2016/ink" xmlns:am3d="http://schemas.microsoft.com/office/drawing/2017/model3d" xmlns:o="urn:schemas-microsoft-com:office:office" xmlns:r="http://schemas.openxmlformats.org/officeDocument/2006/relationships" xmlns:m="http://schemas.openxmlformats.org/officeDocument/2006/math" xmlns:v="urn:schemas-microsoft-com:vml" xmlns:wp14="http://schemas.microsoft.com/office/word/2010/wordprocessingDrawing" xmlns:wp="http://schemas.openxmlformats.org/drawingml/2006/wordprocessingDrawing" xmlns:w10="urn:schemas-microsoft-com:office:word" xmlns:w="http://schemas.openxmlformats.org/wordprocessingml/2006/main" xmlns:w14="http://schemas.microsoft.com/office/word/2010/wordml" xmlns:w15="http://schemas.microsoft.com/office/word/2012/wordml" xmlns:w16cid="http://schemas.microsoft.com/office/word/2016/wordml/cid" xmlns:w16se="http://schemas.microsoft.com/office/word/2015/wordml/symex" xmlns:wpg="http://schemas.microsoft.com/office/word/2010/wordprocessingGroup" xmlns:wpi="http://schemas.microsoft.com/office/word/2010/wordprocessingInk" xmlns:wne="http://schemas.microsoft.com/office/word/2006/wordml" xmlns:wps="http://schemas.microsoft.com/office/word/2010/wordprocessingShape" mc:Ignorable="w14 w15 w16se w16cid wp14">
+<w:footnotes xmlns:wpc="http://schemas.microsoft.com/office/word/2010/wordprocessingCanvas" xmlns:cx="http://schemas.microsoft.com/office/drawing/2014/chartex" xmlns:cx1="http://schemas.microsoft.com/office/drawing/2015/9/8/chartex" xmlns:cx2="http://schemas.microsoft.com/office/drawing/2015/10/21/chartex" xmlns:cx3="http://schemas.microsoft.com/office/drawing/2016/5/9/chartex" xmlns:cx4="http://schemas.microsoft.com/office/drawing/2016/5/10/chartex" xmlns:cx5="http://schemas.microsoft.com/office/drawing/2016/5/11/chartex" xmlns:cx6="http://schemas.microsoft.com/office/drawing/2016/5/12/chartex" xmlns:cx7="http://schemas.microsoft.com/office/drawing/2016/5/13/chartex" xmlns:cx8="http://schemas.microsoft.com/office/drawing/2016/5/14/chartex" xmlns:mc="http://schemas.openxmlformats.org/markup-compatibility/2006" xmlns:aink="http://schemas.microsoft.com/office/drawing/2016/ink" xmlns:am3d="http://schemas.microsoft.com/office/drawing/2017/model3d" xmlns:o="urn:schemas-microsoft-com:office:office" xmlns:oel="http://schemas.microsoft.com/office/2019/extlst" xmlns:r="http://schemas.openxmlformats.org/officeDocument/2006/relationships" xmlns:m="http://schemas.openxmlformats.org/officeDocument/2006/math" xmlns:v="urn:schemas-microsoft-com:vml" xmlns:wp14="http://schemas.microsoft.com/office/word/2010/wordprocessingDrawing" xmlns:wp="http://schemas.openxmlformats.org/drawingml/2006/wordprocessingDrawing" xmlns:w10="urn:schemas-microsoft-com:office:word" xmlns:w="http://schemas.openxmlformats.org/wordprocessingml/2006/main" xmlns:w14="http://schemas.microsoft.com/office/word/2010/wordml" xmlns:w15="http://schemas.microsoft.com/office/word/2012/wordml" xmlns:w16cex="http://schemas.microsoft.com/office/word/2018/wordml/cex" xmlns:w16cid="http://schemas.microsoft.com/office/word/2016/wordml/cid" xmlns:w16="http://schemas.microsoft.com/office/word/2018/wordml" xmlns:w16sdtdh="http://schemas.microsoft.com/office/word/2020/wordml/sdtdatahash" xmlns:w16se="http://schemas.microsoft.com/office/word/2015/wordml/symex" xmlns:wpg="http://schemas.microsoft.com/office/word/2010/wordprocessingGroup" xmlns:wpi="http://schemas.microsoft.com/office/word/2010/wordprocessingInk" xmlns:wne="http://schemas.microsoft.com/office/word/2006/wordml" xmlns:wps="http://schemas.microsoft.com/office/word/2010/wordprocessingShape" mc:Ignorable="w14 w15 w16se w16cid w16 w16cex w16sdtdh wp14">
   <w:footnote w:type="separator" w:id="-1">
     <w:p>
       <w:r>
@@ -2650,7 +2767,7 @@
 </file>
 
 <file path=word/header1.xml><?xml version="1.0" encoding="utf-8"?>
-<w:hdr xmlns:wpc="http://schemas.microsoft.com/office/word/2010/wordprocessingCanvas" xmlns:cx="http://schemas.microsoft.com/office/drawing/2014/chartex" xmlns:cx1="http://schemas.microsoft.com/office/drawing/2015/9/8/chartex" xmlns:cx2="http://schemas.microsoft.com/office/drawing/2015/10/21/chartex" xmlns:cx3="http://schemas.microsoft.com/office/drawing/2016/5/9/chartex" xmlns:cx4="http://schemas.microsoft.com/office/drawing/2016/5/10/chartex" xmlns:cx5="http://schemas.microsoft.com/office/drawing/2016/5/11/chartex" xmlns:cx6="http://schemas.microsoft.com/office/drawing/2016/5/12/chartex" xmlns:cx7="http://schemas.microsoft.com/office/drawing/2016/5/13/chartex" xmlns:cx8="http://schemas.microsoft.com/office/drawing/2016/5/14/chartex" xmlns:mc="http://schemas.openxmlformats.org/markup-compatibility/2006" xmlns:aink="http://schemas.microsoft.com/office/drawing/2016/ink" xmlns:am3d="http://schemas.microsoft.com/office/drawing/2017/model3d" xmlns:o="urn:schemas-microsoft-com:office:office" xmlns:r="http://schemas.openxmlformats.org/officeDocument/2006/relationships" xmlns:m="http://schemas.openxmlformats.org/officeDocument/2006/math" xmlns:v="urn:schemas-microsoft-com:vml" xmlns:wp14="http://schemas.microsoft.com/office/word/2010/wordprocessingDrawing" xmlns:wp="http://schemas.openxmlformats.org/drawingml/2006/wordprocessingDrawing" xmlns:w10="urn:schemas-microsoft-com:office:word" xmlns:w="http://schemas.openxmlformats.org/wordprocessingml/2006/main" xmlns:w14="http://schemas.microsoft.com/office/word/2010/wordml" xmlns:w15="http://schemas.microsoft.com/office/word/2012/wordml" xmlns:w16cid="http://schemas.microsoft.com/office/word/2016/wordml/cid" xmlns:w16se="http://schemas.microsoft.com/office/word/2015/wordml/symex" xmlns:wpg="http://schemas.microsoft.com/office/word/2010/wordprocessingGroup" xmlns:wpi="http://schemas.microsoft.com/office/word/2010/wordprocessingInk" xmlns:wne="http://schemas.microsoft.com/office/word/2006/wordml" xmlns:wps="http://schemas.microsoft.com/office/word/2010/wordprocessingShape" mc:Ignorable="w14 w15 w16se w16cid wp14">
+<w:hdr xmlns:wpc="http://schemas.microsoft.com/office/word/2010/wordprocessingCanvas" xmlns:cx="http://schemas.microsoft.com/office/drawing/2014/chartex" xmlns:cx1="http://schemas.microsoft.com/office/drawing/2015/9/8/chartex" xmlns:cx2="http://schemas.microsoft.com/office/drawing/2015/10/21/chartex" xmlns:cx3="http://schemas.microsoft.com/office/drawing/2016/5/9/chartex" xmlns:cx4="http://schemas.microsoft.com/office/drawing/2016/5/10/chartex" xmlns:cx5="http://schemas.microsoft.com/office/drawing/2016/5/11/chartex" xmlns:cx6="http://schemas.microsoft.com/office/drawing/2016/5/12/chartex" xmlns:cx7="http://schemas.microsoft.com/office/drawing/2016/5/13/chartex" xmlns:cx8="http://schemas.microsoft.com/office/drawing/2016/5/14/chartex" xmlns:mc="http://schemas.openxmlformats.org/markup-compatibility/2006" xmlns:aink="http://schemas.microsoft.com/office/drawing/2016/ink" xmlns:am3d="http://schemas.microsoft.com/office/drawing/2017/model3d" xmlns:o="urn:schemas-microsoft-com:office:office" xmlns:oel="http://schemas.microsoft.com/office/2019/extlst" xmlns:r="http://schemas.openxmlformats.org/officeDocument/2006/relationships" xmlns:m="http://schemas.openxmlformats.org/officeDocument/2006/math" xmlns:v="urn:schemas-microsoft-com:vml" xmlns:wp14="http://schemas.microsoft.com/office/word/2010/wordprocessingDrawing" xmlns:wp="http://schemas.openxmlformats.org/drawingml/2006/wordprocessingDrawing" xmlns:w10="urn:schemas-microsoft-com:office:word" xmlns:w="http://schemas.openxmlformats.org/wordprocessingml/2006/main" xmlns:w14="http://schemas.microsoft.com/office/word/2010/wordml" xmlns:w15="http://schemas.microsoft.com/office/word/2012/wordml" xmlns:w16cex="http://schemas.microsoft.com/office/word/2018/wordml/cex" xmlns:w16cid="http://schemas.microsoft.com/office/word/2016/wordml/cid" xmlns:w16="http://schemas.microsoft.com/office/word/2018/wordml" xmlns:w16sdtdh="http://schemas.microsoft.com/office/word/2020/wordml/sdtdatahash" xmlns:w16se="http://schemas.microsoft.com/office/word/2015/wordml/symex" xmlns:wpg="http://schemas.microsoft.com/office/word/2010/wordprocessingGroup" xmlns:wpi="http://schemas.microsoft.com/office/word/2010/wordprocessingInk" xmlns:wne="http://schemas.microsoft.com/office/word/2006/wordml" xmlns:wps="http://schemas.microsoft.com/office/word/2010/wordprocessingShape" mc:Ignorable="w14 w15 w16se w16cid w16 w16cex w16sdtdh wp14">
   <w:p>
     <w:pPr>
       <w:pStyle w:val="Encabezado"/>
@@ -2660,7 +2777,7 @@
 </file>
 
 <file path=word/header2.xml><?xml version="1.0" encoding="utf-8"?>
-<w:hdr xmlns:wpc="http://schemas.microsoft.com/office/word/2010/wordprocessingCanvas" xmlns:cx="http://schemas.microsoft.com/office/drawing/2014/chartex" xmlns:cx1="http://schemas.microsoft.com/office/drawing/2015/9/8/chartex" xmlns:cx2="http://schemas.microsoft.com/office/drawing/2015/10/21/chartex" xmlns:cx3="http://schemas.microsoft.com/office/drawing/2016/5/9/chartex" xmlns:cx4="http://schemas.microsoft.com/office/drawing/2016/5/10/chartex" xmlns:cx5="http://schemas.microsoft.com/office/drawing/2016/5/11/chartex" xmlns:cx6="http://schemas.microsoft.com/office/drawing/2016/5/12/chartex" xmlns:cx7="http://schemas.microsoft.com/office/drawing/2016/5/13/chartex" xmlns:cx8="http://schemas.microsoft.com/office/drawing/2016/5/14/chartex" xmlns:mc="http://schemas.openxmlformats.org/markup-compatibility/2006" xmlns:aink="http://schemas.microsoft.com/office/drawing/2016/ink" xmlns:am3d="http://schemas.microsoft.com/office/drawing/2017/model3d" xmlns:o="urn:schemas-microsoft-com:office:office" xmlns:r="http://schemas.openxmlformats.org/officeDocument/2006/relationships" xmlns:m="http://schemas.openxmlformats.org/officeDocument/2006/math" xmlns:v="urn:schemas-microsoft-com:vml" xmlns:wp14="http://schemas.microsoft.com/office/word/2010/wordprocessingDrawing" xmlns:wp="http://schemas.openxmlformats.org/drawingml/2006/wordprocessingDrawing" xmlns:w10="urn:schemas-microsoft-com:office:word" xmlns:w="http://schemas.openxmlformats.org/wordprocessingml/2006/main" xmlns:w14="http://schemas.microsoft.com/office/word/2010/wordml" xmlns:w15="http://schemas.microsoft.com/office/word/2012/wordml" xmlns:w16cid="http://schemas.microsoft.com/office/word/2016/wordml/cid" xmlns:w16se="http://schemas.microsoft.com/office/word/2015/wordml/symex" xmlns:wpg="http://schemas.microsoft.com/office/word/2010/wordprocessingGroup" xmlns:wpi="http://schemas.microsoft.com/office/word/2010/wordprocessingInk" xmlns:wne="http://schemas.microsoft.com/office/word/2006/wordml" xmlns:wps="http://schemas.microsoft.com/office/word/2010/wordprocessingShape" mc:Ignorable="w14 w15 w16se w16cid wp14">
+<w:hdr xmlns:wpc="http://schemas.microsoft.com/office/word/2010/wordprocessingCanvas" xmlns:cx="http://schemas.microsoft.com/office/drawing/2014/chartex" xmlns:cx1="http://schemas.microsoft.com/office/drawing/2015/9/8/chartex" xmlns:cx2="http://schemas.microsoft.com/office/drawing/2015/10/21/chartex" xmlns:cx3="http://schemas.microsoft.com/office/drawing/2016/5/9/chartex" xmlns:cx4="http://schemas.microsoft.com/office/drawing/2016/5/10/chartex" xmlns:cx5="http://schemas.microsoft.com/office/drawing/2016/5/11/chartex" xmlns:cx6="http://schemas.microsoft.com/office/drawing/2016/5/12/chartex" xmlns:cx7="http://schemas.microsoft.com/office/drawing/2016/5/13/chartex" xmlns:cx8="http://schemas.microsoft.com/office/drawing/2016/5/14/chartex" xmlns:mc="http://schemas.openxmlformats.org/markup-compatibility/2006" xmlns:aink="http://schemas.microsoft.com/office/drawing/2016/ink" xmlns:am3d="http://schemas.microsoft.com/office/drawing/2017/model3d" xmlns:o="urn:schemas-microsoft-com:office:office" xmlns:oel="http://schemas.microsoft.com/office/2019/extlst" xmlns:r="http://schemas.openxmlformats.org/officeDocument/2006/relationships" xmlns:m="http://schemas.openxmlformats.org/officeDocument/2006/math" xmlns:v="urn:schemas-microsoft-com:vml" xmlns:wp14="http://schemas.microsoft.com/office/word/2010/wordprocessingDrawing" xmlns:wp="http://schemas.openxmlformats.org/drawingml/2006/wordprocessingDrawing" xmlns:w10="urn:schemas-microsoft-com:office:word" xmlns:w="http://schemas.openxmlformats.org/wordprocessingml/2006/main" xmlns:w14="http://schemas.microsoft.com/office/word/2010/wordml" xmlns:w15="http://schemas.microsoft.com/office/word/2012/wordml" xmlns:w16cex="http://schemas.microsoft.com/office/word/2018/wordml/cex" xmlns:w16cid="http://schemas.microsoft.com/office/word/2016/wordml/cid" xmlns:w16="http://schemas.microsoft.com/office/word/2018/wordml" xmlns:w16sdtdh="http://schemas.microsoft.com/office/word/2020/wordml/sdtdatahash" xmlns:w16se="http://schemas.microsoft.com/office/word/2015/wordml/symex" xmlns:wpg="http://schemas.microsoft.com/office/word/2010/wordprocessingGroup" xmlns:wpi="http://schemas.microsoft.com/office/word/2010/wordprocessingInk" xmlns:wne="http://schemas.microsoft.com/office/word/2006/wordml" xmlns:wps="http://schemas.microsoft.com/office/word/2010/wordprocessingShape" mc:Ignorable="w14 w15 w16se w16cid w16 w16cex w16sdtdh wp14">
   <w:p>
     <w:pPr>
       <w:pStyle w:val="Encabezado"/>
@@ -2723,7 +2840,7 @@
 </file>
 
 <file path=word/header3.xml><?xml version="1.0" encoding="utf-8"?>
-<w:hdr xmlns:wpc="http://schemas.microsoft.com/office/word/2010/wordprocessingCanvas" xmlns:cx="http://schemas.microsoft.com/office/drawing/2014/chartex" xmlns:cx1="http://schemas.microsoft.com/office/drawing/2015/9/8/chartex" xmlns:cx2="http://schemas.microsoft.com/office/drawing/2015/10/21/chartex" xmlns:cx3="http://schemas.microsoft.com/office/drawing/2016/5/9/chartex" xmlns:cx4="http://schemas.microsoft.com/office/drawing/2016/5/10/chartex" xmlns:cx5="http://schemas.microsoft.com/office/drawing/2016/5/11/chartex" xmlns:cx6="http://schemas.microsoft.com/office/drawing/2016/5/12/chartex" xmlns:cx7="http://schemas.microsoft.com/office/drawing/2016/5/13/chartex" xmlns:cx8="http://schemas.microsoft.com/office/drawing/2016/5/14/chartex" xmlns:mc="http://schemas.openxmlformats.org/markup-compatibility/2006" xmlns:aink="http://schemas.microsoft.com/office/drawing/2016/ink" xmlns:am3d="http://schemas.microsoft.com/office/drawing/2017/model3d" xmlns:o="urn:schemas-microsoft-com:office:office" xmlns:r="http://schemas.openxmlformats.org/officeDocument/2006/relationships" xmlns:m="http://schemas.openxmlformats.org/officeDocument/2006/math" xmlns:v="urn:schemas-microsoft-com:vml" xmlns:wp14="http://schemas.microsoft.com/office/word/2010/wordprocessingDrawing" xmlns:wp="http://schemas.openxmlformats.org/drawingml/2006/wordprocessingDrawing" xmlns:w10="urn:schemas-microsoft-com:office:word" xmlns:w="http://schemas.openxmlformats.org/wordprocessingml/2006/main" xmlns:w14="http://schemas.microsoft.com/office/word/2010/wordml" xmlns:w15="http://schemas.microsoft.com/office/word/2012/wordml" xmlns:w16cid="http://schemas.microsoft.com/office/word/2016/wordml/cid" xmlns:w16se="http://schemas.microsoft.com/office/word/2015/wordml/symex" xmlns:wpg="http://schemas.microsoft.com/office/word/2010/wordprocessingGroup" xmlns:wpi="http://schemas.microsoft.com/office/word/2010/wordprocessingInk" xmlns:wne="http://schemas.microsoft.com/office/word/2006/wordml" xmlns:wps="http://schemas.microsoft.com/office/word/2010/wordprocessingShape" mc:Ignorable="w14 w15 w16se w16cid wp14">
+<w:hdr xmlns:wpc="http://schemas.microsoft.com/office/word/2010/wordprocessingCanvas" xmlns:cx="http://schemas.microsoft.com/office/drawing/2014/chartex" xmlns:cx1="http://schemas.microsoft.com/office/drawing/2015/9/8/chartex" xmlns:cx2="http://schemas.microsoft.com/office/drawing/2015/10/21/chartex" xmlns:cx3="http://schemas.microsoft.com/office/drawing/2016/5/9/chartex" xmlns:cx4="http://schemas.microsoft.com/office/drawing/2016/5/10/chartex" xmlns:cx5="http://schemas.microsoft.com/office/drawing/2016/5/11/chartex" xmlns:cx6="http://schemas.microsoft.com/office/drawing/2016/5/12/chartex" xmlns:cx7="http://schemas.microsoft.com/office/drawing/2016/5/13/chartex" xmlns:cx8="http://schemas.microsoft.com/office/drawing/2016/5/14/chartex" xmlns:mc="http://schemas.openxmlformats.org/markup-compatibility/2006" xmlns:aink="http://schemas.microsoft.com/office/drawing/2016/ink" xmlns:am3d="http://schemas.microsoft.com/office/drawing/2017/model3d" xmlns:o="urn:schemas-microsoft-com:office:office" xmlns:oel="http://schemas.microsoft.com/office/2019/extlst" xmlns:r="http://schemas.openxmlformats.org/officeDocument/2006/relationships" xmlns:m="http://schemas.openxmlformats.org/officeDocument/2006/math" xmlns:v="urn:schemas-microsoft-com:vml" xmlns:wp14="http://schemas.microsoft.com/office/word/2010/wordprocessingDrawing" xmlns:wp="http://schemas.openxmlformats.org/drawingml/2006/wordprocessingDrawing" xmlns:w10="urn:schemas-microsoft-com:office:word" xmlns:w="http://schemas.openxmlformats.org/wordprocessingml/2006/main" xmlns:w14="http://schemas.microsoft.com/office/word/2010/wordml" xmlns:w15="http://schemas.microsoft.com/office/word/2012/wordml" xmlns:w16cex="http://schemas.microsoft.com/office/word/2018/wordml/cex" xmlns:w16cid="http://schemas.microsoft.com/office/word/2016/wordml/cid" xmlns:w16="http://schemas.microsoft.com/office/word/2018/wordml" xmlns:w16sdtdh="http://schemas.microsoft.com/office/word/2020/wordml/sdtdatahash" xmlns:w16se="http://schemas.microsoft.com/office/word/2015/wordml/symex" xmlns:wpg="http://schemas.microsoft.com/office/word/2010/wordprocessingGroup" xmlns:wpi="http://schemas.microsoft.com/office/word/2010/wordprocessingInk" xmlns:wne="http://schemas.microsoft.com/office/word/2006/wordml" xmlns:wps="http://schemas.microsoft.com/office/word/2010/wordprocessingShape" mc:Ignorable="w14 w15 w16se w16cid w16 w16cex w16sdtdh wp14">
   <w:p>
     <w:pPr>
       <w:pStyle w:val="Encabezado"/>
@@ -2733,7 +2850,7 @@
 </file>
 
 <file path=word/numbering.xml><?xml version="1.0" encoding="utf-8"?>
-<w:numbering xmlns:wpc="http://schemas.microsoft.com/office/word/2010/wordprocessingCanvas" xmlns:cx="http://schemas.microsoft.com/office/drawing/2014/chartex" xmlns:cx1="http://schemas.microsoft.com/office/drawing/2015/9/8/chartex" xmlns:cx2="http://schemas.microsoft.com/office/drawing/2015/10/21/chartex" xmlns:cx3="http://schemas.microsoft.com/office/drawing/2016/5/9/chartex" xmlns:cx4="http://schemas.microsoft.com/office/drawing/2016/5/10/chartex" xmlns:cx5="http://schemas.microsoft.com/office/drawing/2016/5/11/chartex" xmlns:cx6="http://schemas.microsoft.com/office/drawing/2016/5/12/chartex" xmlns:cx7="http://schemas.microsoft.com/office/drawing/2016/5/13/chartex" xmlns:cx8="http://schemas.microsoft.com/office/drawing/2016/5/14/chartex" xmlns:mc="http://schemas.openxmlformats.org/markup-compatibility/2006" xmlns:aink="http://schemas.microsoft.com/office/drawing/2016/ink" xmlns:am3d="http://schemas.microsoft.com/office/drawing/2017/model3d" xmlns:o="urn:schemas-microsoft-com:office:office" xmlns:r="http://schemas.openxmlformats.org/officeDocument/2006/relationships" xmlns:m="http://schemas.openxmlformats.org/officeDocument/2006/math" xmlns:v="urn:schemas-microsoft-com:vml" xmlns:wp14="http://schemas.microsoft.com/office/word/2010/wordprocessingDrawing" xmlns:wp="http://schemas.openxmlformats.org/drawingml/2006/wordprocessingDrawing" xmlns:w10="urn:schemas-microsoft-com:office:word" xmlns:w="http://schemas.openxmlformats.org/wordprocessingml/2006/main" xmlns:w14="http://schemas.microsoft.com/office/word/2010/wordml" xmlns:w15="http://schemas.microsoft.com/office/word/2012/wordml" xmlns:w16cid="http://schemas.microsoft.com/office/word/2016/wordml/cid" xmlns:w16se="http://schemas.microsoft.com/office/word/2015/wordml/symex" xmlns:wpg="http://schemas.microsoft.com/office/word/2010/wordprocessingGroup" xmlns:wpi="http://schemas.microsoft.com/office/word/2010/wordprocessingInk" xmlns:wne="http://schemas.microsoft.com/office/word/2006/wordml" xmlns:wps="http://schemas.microsoft.com/office/word/2010/wordprocessingShape" mc:Ignorable="w14 w15 w16se w16cid wp14">
+<w:numbering xmlns:wpc="http://schemas.microsoft.com/office/word/2010/wordprocessingCanvas" xmlns:cx="http://schemas.microsoft.com/office/drawing/2014/chartex" xmlns:cx1="http://schemas.microsoft.com/office/drawing/2015/9/8/chartex" xmlns:cx2="http://schemas.microsoft.com/office/drawing/2015/10/21/chartex" xmlns:cx3="http://schemas.microsoft.com/office/drawing/2016/5/9/chartex" xmlns:cx4="http://schemas.microsoft.com/office/drawing/2016/5/10/chartex" xmlns:cx5="http://schemas.microsoft.com/office/drawing/2016/5/11/chartex" xmlns:cx6="http://schemas.microsoft.com/office/drawing/2016/5/12/chartex" xmlns:cx7="http://schemas.microsoft.com/office/drawing/2016/5/13/chartex" xmlns:cx8="http://schemas.microsoft.com/office/drawing/2016/5/14/chartex" xmlns:mc="http://schemas.openxmlformats.org/markup-compatibility/2006" xmlns:aink="http://schemas.microsoft.com/office/drawing/2016/ink" xmlns:am3d="http://schemas.microsoft.com/office/drawing/2017/model3d" xmlns:o="urn:schemas-microsoft-com:office:office" xmlns:oel="http://schemas.microsoft.com/office/2019/extlst" xmlns:r="http://schemas.openxmlformats.org/officeDocument/2006/relationships" xmlns:m="http://schemas.openxmlformats.org/officeDocument/2006/math" xmlns:v="urn:schemas-microsoft-com:vml" xmlns:wp14="http://schemas.microsoft.com/office/word/2010/wordprocessingDrawing" xmlns:wp="http://schemas.openxmlformats.org/drawingml/2006/wordprocessingDrawing" xmlns:w10="urn:schemas-microsoft-com:office:word" xmlns:w="http://schemas.openxmlformats.org/wordprocessingml/2006/main" xmlns:w14="http://schemas.microsoft.com/office/word/2010/wordml" xmlns:w15="http://schemas.microsoft.com/office/word/2012/wordml" xmlns:w16cex="http://schemas.microsoft.com/office/word/2018/wordml/cex" xmlns:w16cid="http://schemas.microsoft.com/office/word/2016/wordml/cid" xmlns:w16="http://schemas.microsoft.com/office/word/2018/wordml" xmlns:w16sdtdh="http://schemas.microsoft.com/office/word/2020/wordml/sdtdatahash" xmlns:w16se="http://schemas.microsoft.com/office/word/2015/wordml/symex" xmlns:wpg="http://schemas.microsoft.com/office/word/2010/wordprocessingGroup" xmlns:wpi="http://schemas.microsoft.com/office/word/2010/wordprocessingInk" xmlns:wne="http://schemas.microsoft.com/office/word/2006/wordml" xmlns:wps="http://schemas.microsoft.com/office/word/2010/wordprocessingShape" mc:Ignorable="w14 w15 w16se w16cid w16 w16cex w16sdtdh wp14">
   <w:abstractNum w:abstractNumId="0" w15:restartNumberingAfterBreak="0">
     <w:nsid w:val="00AC7720"/>
     <w:multiLevelType w:val="hybridMultilevel"/>
@@ -3638,35 +3755,35 @@
       </w:rPr>
     </w:lvl>
   </w:abstractNum>
-  <w:num w:numId="1">
+  <w:num w:numId="1" w16cid:durableId="476724474">
     <w:abstractNumId w:val="1"/>
   </w:num>
-  <w:num w:numId="2">
+  <w:num w:numId="2" w16cid:durableId="536165826">
     <w:abstractNumId w:val="7"/>
   </w:num>
-  <w:num w:numId="3">
+  <w:num w:numId="3" w16cid:durableId="1967077618">
     <w:abstractNumId w:val="3"/>
   </w:num>
-  <w:num w:numId="4">
+  <w:num w:numId="4" w16cid:durableId="954483100">
     <w:abstractNumId w:val="0"/>
   </w:num>
-  <w:num w:numId="5">
+  <w:num w:numId="5" w16cid:durableId="1043217452">
     <w:abstractNumId w:val="4"/>
   </w:num>
-  <w:num w:numId="6">
+  <w:num w:numId="6" w16cid:durableId="520901943">
     <w:abstractNumId w:val="5"/>
   </w:num>
-  <w:num w:numId="7">
+  <w:num w:numId="7" w16cid:durableId="1589192297">
     <w:abstractNumId w:val="6"/>
   </w:num>
-  <w:num w:numId="8">
+  <w:num w:numId="8" w16cid:durableId="571231852">
     <w:abstractNumId w:val="2"/>
   </w:num>
 </w:numbering>
 </file>
 
 <file path=word/styles.xml><?xml version="1.0" encoding="utf-8"?>
-<w:styles xmlns:mc="http://schemas.openxmlformats.org/markup-compatibility/2006" xmlns:r="http://schemas.openxmlformats.org/officeDocument/2006/relationships" xmlns:w="http://schemas.openxmlformats.org/wordprocessingml/2006/main" xmlns:w14="http://schemas.microsoft.com/office/word/2010/wordml" xmlns:w15="http://schemas.microsoft.com/office/word/2012/wordml" xmlns:w16cid="http://schemas.microsoft.com/office/word/2016/wordml/cid" xmlns:w16se="http://schemas.microsoft.com/office/word/2015/wordml/symex" mc:Ignorable="w14 w15 w16se w16cid">
+<w:styles xmlns:mc="http://schemas.openxmlformats.org/markup-compatibility/2006" xmlns:r="http://schemas.openxmlformats.org/officeDocument/2006/relationships" xmlns:w="http://schemas.openxmlformats.org/wordprocessingml/2006/main" xmlns:w14="http://schemas.microsoft.com/office/word/2010/wordml" xmlns:w15="http://schemas.microsoft.com/office/word/2012/wordml" xmlns:w16cex="http://schemas.microsoft.com/office/word/2018/wordml/cex" xmlns:w16cid="http://schemas.microsoft.com/office/word/2016/wordml/cid" xmlns:w16="http://schemas.microsoft.com/office/word/2018/wordml" xmlns:w16sdtdh="http://schemas.microsoft.com/office/word/2020/wordml/sdtdatahash" xmlns:w16se="http://schemas.microsoft.com/office/word/2015/wordml/symex" mc:Ignorable="w14 w15 w16se w16cid w16 w16cex w16sdtdh">
   <w:docDefaults>
     <w:rPrDefault>
       <w:rPr>
@@ -3682,7 +3799,7 @@
       </w:pPr>
     </w:pPrDefault>
   </w:docDefaults>
-  <w:latentStyles w:defLockedState="0" w:defUIPriority="99" w:defSemiHidden="0" w:defUnhideWhenUsed="0" w:defQFormat="0" w:count="375">
+  <w:latentStyles w:defLockedState="0" w:defUIPriority="99" w:defSemiHidden="0" w:defUnhideWhenUsed="0" w:defQFormat="0" w:count="376">
     <w:lsdException w:name="Normal" w:uiPriority="0" w:qFormat="1"/>
     <w:lsdException w:name="heading 1" w:uiPriority="9" w:qFormat="1"/>
     <w:lsdException w:name="heading 2" w:semiHidden="1" w:uiPriority="9" w:unhideWhenUsed="1" w:qFormat="1"/>
@@ -3788,7 +3905,6 @@
     <w:lsdException w:name="HTML Sample" w:semiHidden="1" w:unhideWhenUsed="1"/>
     <w:lsdException w:name="HTML Typewriter" w:semiHidden="1" w:unhideWhenUsed="1"/>
     <w:lsdException w:name="HTML Variable" w:semiHidden="1" w:unhideWhenUsed="1"/>
-    <w:lsdException w:name="Normal Table" w:semiHidden="1" w:unhideWhenUsed="1"/>
     <w:lsdException w:name="annotation subject" w:semiHidden="1" w:unhideWhenUsed="1"/>
     <w:lsdException w:name="No List" w:semiHidden="1" w:unhideWhenUsed="1"/>
     <w:lsdException w:name="Outline List 1" w:semiHidden="1" w:unhideWhenUsed="1"/>
@@ -3835,10 +3951,8 @@
     <w:lsdException w:name="Table Subtle 2" w:semiHidden="1" w:unhideWhenUsed="1"/>
     <w:lsdException w:name="Table Web 1" w:semiHidden="1" w:unhideWhenUsed="1"/>
     <w:lsdException w:name="Table Web 2" w:semiHidden="1" w:unhideWhenUsed="1"/>
-    <w:lsdException w:name="Table Web 3" w:semiHidden="1" w:unhideWhenUsed="1"/>
     <w:lsdException w:name="Balloon Text" w:semiHidden="1" w:unhideWhenUsed="1"/>
     <w:lsdException w:name="Table Grid" w:uiPriority="39"/>
-    <w:lsdException w:name="Table Theme" w:semiHidden="1" w:unhideWhenUsed="1"/>
     <w:lsdException w:name="Placeholder Text" w:semiHidden="1"/>
     <w:lsdException w:name="No Spacing" w:uiPriority="1" w:qFormat="1"/>
     <w:lsdException w:name="Light Shading" w:uiPriority="60"/>
@@ -4058,6 +4172,7 @@
     <w:lsdException w:name="Smart Hyperlink" w:semiHidden="1" w:unhideWhenUsed="1"/>
     <w:lsdException w:name="Hashtag" w:semiHidden="1" w:unhideWhenUsed="1"/>
     <w:lsdException w:name="Unresolved Mention" w:semiHidden="1" w:unhideWhenUsed="1"/>
+    <w:lsdException w:name="Smart Link" w:semiHidden="1" w:unhideWhenUsed="1"/>
   </w:latentStyles>
   <w:style w:type="paragraph" w:default="1" w:styleId="Normal">
     <w:name w:val="Normal"/>

</xml_diff>